<commit_message>
Update P1 and P2
</commit_message>
<xml_diff>
--- a/Assignment_6/CS374 Homework 6 T1.docx
+++ b/Assignment_6/CS374 Homework 6 T1.docx
@@ -886,7 +886,7 @@
         <w:widowControl/>
         <w:jc w:val="left"/>
         <w:rPr>
-          <w:rFonts w:ascii="Times New Roman" w:hAnsi="Times New Roman" w:cs="Times New Roman" w:hint="eastAsia"/>
+          <w:rFonts w:ascii="Times New Roman" w:hAnsi="Times New Roman" w:cs="Times New Roman"/>
           <w:kern w:val="0"/>
           <w:szCs w:val="21"/>
         </w:rPr>
@@ -931,7 +931,7 @@
         <w:widowControl/>
         <w:jc w:val="left"/>
         <w:rPr>
-          <w:rFonts w:ascii="Times New Roman" w:hAnsi="Times New Roman" w:cs="Times New Roman" w:hint="eastAsia"/>
+          <w:rFonts w:ascii="Times New Roman" w:hAnsi="Times New Roman" w:cs="Times New Roman"/>
           <w:kern w:val="0"/>
           <w:szCs w:val="21"/>
         </w:rPr>
@@ -977,7 +977,7 @@
         <w:widowControl/>
         <w:jc w:val="left"/>
         <w:rPr>
-          <w:rFonts w:ascii="Times New Roman" w:hAnsi="Times New Roman" w:cs="Times New Roman" w:hint="eastAsia"/>
+          <w:rFonts w:ascii="Times New Roman" w:hAnsi="Times New Roman" w:cs="Times New Roman"/>
           <w:kern w:val="0"/>
           <w:szCs w:val="21"/>
         </w:rPr>
@@ -1034,55 +1034,7 @@
           <w:kern w:val="0"/>
           <w:szCs w:val="21"/>
         </w:rPr>
-        <w:t xml:space="preserve">, j]=1, we should check the row i+1, the column j+1, and the intersection element at [i+1, j+1]. We should add 1 to the max side length if and only if we don’t find any 0 in </w:t>
-      </w:r>
-      <w:r>
-        <w:rPr>
-          <w:rFonts w:ascii="Times New Roman" w:hAnsi="Times New Roman" w:cs="Times New Roman"/>
-          <w:kern w:val="0"/>
-          <w:szCs w:val="21"/>
-        </w:rPr>
-        <w:t>row i+1,</w:t>
-      </w:r>
-      <w:r>
-        <w:rPr>
-          <w:rFonts w:ascii="Times New Roman" w:hAnsi="Times New Roman" w:cs="Times New Roman"/>
-          <w:kern w:val="0"/>
-          <w:szCs w:val="21"/>
-        </w:rPr>
-        <w:t xml:space="preserve"> </w:t>
-      </w:r>
-      <w:r>
-        <w:rPr>
-          <w:rFonts w:ascii="Times New Roman" w:hAnsi="Times New Roman" w:cs="Times New Roman"/>
-          <w:kern w:val="0"/>
-          <w:szCs w:val="21"/>
-        </w:rPr>
-        <w:t xml:space="preserve">column j+1, and </w:t>
-      </w:r>
-      <w:r>
-        <w:rPr>
-          <w:rFonts w:ascii="Times New Roman" w:hAnsi="Times New Roman" w:cs="Times New Roman"/>
-          <w:kern w:val="0"/>
-          <w:szCs w:val="21"/>
-        </w:rPr>
-        <w:t xml:space="preserve"> </w:t>
-      </w:r>
-      <w:r>
-        <w:rPr>
-          <w:rFonts w:ascii="Times New Roman" w:hAnsi="Times New Roman" w:cs="Times New Roman"/>
-          <w:kern w:val="0"/>
-          <w:szCs w:val="21"/>
-        </w:rPr>
-        <w:t xml:space="preserve"> intersection element at [i+1, j+1]</w:t>
-      </w:r>
-      <w:r>
-        <w:rPr>
-          <w:rFonts w:ascii="Times New Roman" w:hAnsi="Times New Roman" w:cs="Times New Roman"/>
-          <w:kern w:val="0"/>
-          <w:szCs w:val="21"/>
-        </w:rPr>
-        <w:t xml:space="preserve">. Therefore, we have </w:t>
+        <w:t xml:space="preserve">, j]=1, we should check the row i+1, the column j+1, and the intersection element at [i+1, j+1]. We should add 1 to the max side length if and only if we don’t find any 0 in row i+1, column j+1, and   intersection element at [i+1, j+1]. Therefore, we have </w:t>
       </w:r>
       <m:oMath>
         <m:r>
@@ -1198,15 +1150,7 @@
                         <w:kern w:val="0"/>
                         <w:szCs w:val="21"/>
                       </w:rPr>
-                      <m:t>T</m:t>
-                    </m:r>
-                    <m:r>
-                      <w:rPr>
-                        <w:rFonts w:ascii="Cambria Math" w:eastAsia="Cambria Math" w:hAnsi="Cambria Math" w:cs="Cambria Math"/>
-                        <w:kern w:val="0"/>
-                        <w:szCs w:val="21"/>
-                      </w:rPr>
-                      <m:t>[i,j+1]</m:t>
+                      <m:t>T[i,j+1]</m:t>
                     </m:r>
                   </m:e>
                   <m:e>
@@ -1216,15 +1160,7 @@
                         <w:kern w:val="0"/>
                         <w:szCs w:val="21"/>
                       </w:rPr>
-                      <m:t>T</m:t>
-                    </m:r>
-                    <m:r>
-                      <w:rPr>
-                        <w:rFonts w:ascii="Cambria Math" w:eastAsia="Cambria Math" w:hAnsi="Cambria Math" w:cs="Cambria Math"/>
-                        <w:kern w:val="0"/>
-                        <w:szCs w:val="21"/>
-                      </w:rPr>
-                      <m:t>[i+1,j]</m:t>
+                      <m:t>T[i+1,j]</m:t>
                     </m:r>
                   </m:e>
                   <m:e>
@@ -1234,15 +1170,7 @@
                         <w:kern w:val="0"/>
                         <w:szCs w:val="21"/>
                       </w:rPr>
-                      <m:t>T</m:t>
-                    </m:r>
-                    <m:r>
-                      <w:rPr>
-                        <w:rFonts w:ascii="Cambria Math" w:eastAsia="Cambria Math" w:hAnsi="Cambria Math" w:cs="Cambria Math"/>
-                        <w:kern w:val="0"/>
-                        <w:szCs w:val="21"/>
-                      </w:rPr>
-                      <m:t>[i+1,j+1]</m:t>
+                      <m:t>T[i+1,j+1]</m:t>
                     </m:r>
                   </m:e>
                 </m:eqArr>
@@ -1293,7 +1221,131 @@
           <w:kern w:val="0"/>
           <w:szCs w:val="21"/>
         </w:rPr>
-        <w:t>, j+1], T[i+1,j], T[i+1,j+1], we can’t construct a square that extends to the bottom-right, so we would only have 1 as side length. Otherwise, we would increase 1 in the side length to include this row + column + intersection into the largest square.</w:t>
+        <w:t>, j+1], T[i+1,j], T[i+1,j+1], we can’t construct a square that extends to the bottom-right, so we would only have 1 as side length.</w:t>
+      </w:r>
+      <w:r>
+        <w:rPr>
+          <w:rFonts w:ascii="Times New Roman" w:hAnsi="Times New Roman" w:cs="Times New Roman"/>
+          <w:kern w:val="0"/>
+          <w:szCs w:val="21"/>
+        </w:rPr>
+        <w:t xml:space="preserve"> </w:t>
+      </w:r>
+      <w:r>
+        <w:rPr>
+          <w:rFonts w:ascii="Times New Roman" w:hAnsi="Times New Roman" w:cs="Times New Roman"/>
+          <w:kern w:val="0"/>
+          <w:szCs w:val="21"/>
+        </w:rPr>
+        <w:t>If we have a</w:t>
+      </w:r>
+      <w:r>
+        <w:rPr>
+          <w:rFonts w:ascii="Times New Roman" w:hAnsi="Times New Roman" w:cs="Times New Roman"/>
+          <w:kern w:val="0"/>
+          <w:szCs w:val="21"/>
+        </w:rPr>
+        <w:t xml:space="preserve"> minimum value of</w:t>
+      </w:r>
+      <w:r>
+        <w:rPr>
+          <w:rFonts w:ascii="Times New Roman" w:hAnsi="Times New Roman" w:cs="Times New Roman"/>
+          <w:kern w:val="0"/>
+          <w:szCs w:val="21"/>
+        </w:rPr>
+        <w:t xml:space="preserve"> </w:t>
+      </w:r>
+      <w:r>
+        <w:rPr>
+          <w:rFonts w:ascii="Times New Roman" w:hAnsi="Times New Roman" w:cs="Times New Roman" w:hint="eastAsia"/>
+          <w:kern w:val="0"/>
+          <w:szCs w:val="21"/>
+        </w:rPr>
+        <w:t>m</w:t>
+      </w:r>
+      <w:r>
+        <w:rPr>
+          <w:rFonts w:ascii="Times New Roman" w:hAnsi="Times New Roman" w:cs="Times New Roman"/>
+          <w:kern w:val="0"/>
+          <w:szCs w:val="21"/>
+        </w:rPr>
+        <w:t xml:space="preserve"> in T[</w:t>
+      </w:r>
+      <w:proofErr w:type="spellStart"/>
+      <w:r>
+        <w:rPr>
+          <w:rFonts w:ascii="Times New Roman" w:hAnsi="Times New Roman" w:cs="Times New Roman"/>
+          <w:kern w:val="0"/>
+          <w:szCs w:val="21"/>
+        </w:rPr>
+        <w:t>i</w:t>
+      </w:r>
+      <w:proofErr w:type="spellEnd"/>
+      <w:r>
+        <w:rPr>
+          <w:rFonts w:ascii="Times New Roman" w:hAnsi="Times New Roman" w:cs="Times New Roman"/>
+          <w:kern w:val="0"/>
+          <w:szCs w:val="21"/>
+        </w:rPr>
+        <w:t xml:space="preserve">, j+1], T[i+1,j], T[i+1,j+1], we </w:t>
+      </w:r>
+      <w:r>
+        <w:rPr>
+          <w:rFonts w:ascii="Times New Roman" w:hAnsi="Times New Roman" w:cs="Times New Roman"/>
+          <w:kern w:val="0"/>
+          <w:szCs w:val="21"/>
+        </w:rPr>
+        <w:t xml:space="preserve">could assert that the largest all-1 matrix guaranteed by </w:t>
+      </w:r>
+      <w:r>
+        <w:rPr>
+          <w:rFonts w:ascii="Times New Roman" w:hAnsi="Times New Roman" w:cs="Times New Roman"/>
+          <w:kern w:val="0"/>
+          <w:szCs w:val="21"/>
+        </w:rPr>
+        <w:t>the row i+1, the column j+1</w:t>
+      </w:r>
+      <w:r>
+        <w:rPr>
+          <w:rFonts w:ascii="Times New Roman" w:hAnsi="Times New Roman" w:cs="Times New Roman"/>
+          <w:kern w:val="0"/>
+          <w:szCs w:val="21"/>
+        </w:rPr>
+        <w:t>, and the space between them have a side-length of m, and we could therefore add 1 to obtain a largest side length for [</w:t>
+      </w:r>
+      <w:proofErr w:type="spellStart"/>
+      <w:r>
+        <w:rPr>
+          <w:rFonts w:ascii="Times New Roman" w:hAnsi="Times New Roman" w:cs="Times New Roman"/>
+          <w:kern w:val="0"/>
+          <w:szCs w:val="21"/>
+        </w:rPr>
+        <w:t>i</w:t>
+      </w:r>
+      <w:proofErr w:type="spellEnd"/>
+      <w:r>
+        <w:rPr>
+          <w:rFonts w:ascii="Times New Roman" w:hAnsi="Times New Roman" w:cs="Times New Roman"/>
+          <w:kern w:val="0"/>
+          <w:szCs w:val="21"/>
+        </w:rPr>
+        <w:t>, j]</w:t>
+      </w:r>
+      <w:r>
+        <w:rPr>
+          <w:rFonts w:ascii="Times New Roman" w:hAnsi="Times New Roman" w:cs="Times New Roman"/>
+          <w:kern w:val="0"/>
+          <w:szCs w:val="21"/>
+        </w:rPr>
+        <w:t>.</w:t>
+      </w:r>
+      <w:r>
+        <w:rPr>
+          <w:rFonts w:ascii="Times New Roman" w:hAnsi="Times New Roman" w:cs="Times New Roman"/>
+          <w:kern w:val="0"/>
+          <w:szCs w:val="21"/>
+        </w:rPr>
+        <w:t xml:space="preserve"> </w:t>
       </w:r>
     </w:p>
     <w:p>
@@ -1312,7 +1364,7 @@
         <w:widowControl/>
         <w:jc w:val="left"/>
         <w:rPr>
-          <w:rFonts w:ascii="Times New Roman" w:hAnsi="Times New Roman" w:cs="Times New Roman" w:hint="eastAsia"/>
+          <w:rFonts w:ascii="Times New Roman" w:hAnsi="Times New Roman" w:cs="Times New Roman"/>
           <w:kern w:val="0"/>
           <w:szCs w:val="21"/>
         </w:rPr>
@@ -1339,7 +1391,7 @@
         <w:widowControl/>
         <w:jc w:val="left"/>
         <w:rPr>
-          <w:rFonts w:ascii="Times New Roman" w:hAnsi="Times New Roman" w:cs="Times New Roman" w:hint="eastAsia"/>
+          <w:rFonts w:ascii="Times New Roman" w:hAnsi="Times New Roman" w:cs="Times New Roman"/>
           <w:kern w:val="0"/>
           <w:szCs w:val="21"/>
         </w:rPr>
@@ -1369,7 +1421,7 @@
         <w:widowControl/>
         <w:jc w:val="left"/>
         <w:rPr>
-          <w:rFonts w:ascii="Times New Roman" w:hAnsi="Times New Roman" w:cs="Times New Roman" w:hint="eastAsia"/>
+          <w:rFonts w:ascii="Times New Roman" w:hAnsi="Times New Roman" w:cs="Times New Roman"/>
           <w:i/>
           <w:kern w:val="0"/>
           <w:szCs w:val="21"/>
@@ -1449,23 +1501,7 @@
                       <w:kern w:val="0"/>
                       <w:szCs w:val="21"/>
                     </w:rPr>
-                    <m:t xml:space="preserve">0,  </m:t>
-                  </m:r>
-                  <m:r>
-                    <w:rPr>
-                      <w:rFonts w:ascii="Cambria Math" w:hAnsi="Cambria Math" w:cs="Times New Roman"/>
-                      <w:kern w:val="0"/>
-                      <w:szCs w:val="21"/>
-                    </w:rPr>
-                    <m:t xml:space="preserve"> </m:t>
-                  </m:r>
-                  <m:r>
-                    <w:rPr>
-                      <w:rFonts w:ascii="Cambria Math" w:hAnsi="Cambria Math" w:cs="Times New Roman"/>
-                      <w:kern w:val="0"/>
-                      <w:szCs w:val="21"/>
-                    </w:rPr>
-                    <m:t>A</m:t>
+                    <m:t>0,   A</m:t>
                   </m:r>
                   <m:d>
                     <m:dPr>
@@ -1539,23 +1575,7 @@
                       <w:kern w:val="0"/>
                       <w:szCs w:val="21"/>
                     </w:rPr>
-                    <m:t xml:space="preserve">, </m:t>
-                  </m:r>
-                  <m:r>
-                    <w:rPr>
-                      <w:rFonts w:ascii="Cambria Math" w:hAnsi="Cambria Math" w:cs="Times New Roman"/>
-                      <w:kern w:val="0"/>
-                      <w:szCs w:val="21"/>
-                    </w:rPr>
-                    <m:t xml:space="preserve"> </m:t>
-                  </m:r>
-                  <m:r>
-                    <w:rPr>
-                      <w:rFonts w:ascii="Cambria Math" w:hAnsi="Cambria Math" w:cs="Times New Roman"/>
-                      <w:kern w:val="0"/>
-                      <w:szCs w:val="21"/>
-                    </w:rPr>
-                    <m:t xml:space="preserve"> i=n </m:t>
+                    <m:t xml:space="preserve">,   i=n </m:t>
                   </m:r>
                   <m:r>
                     <m:rPr>
@@ -1651,7 +1671,15 @@
                                   <w:kern w:val="0"/>
                                   <w:szCs w:val="21"/>
                                 </w:rPr>
-                                <m:t>A[i,j+1]</m:t>
+                                <m:t>T</m:t>
+                              </m:r>
+                              <m:r>
+                                <w:rPr>
+                                  <w:rFonts w:ascii="Cambria Math" w:eastAsia="Cambria Math" w:hAnsi="Cambria Math" w:cs="Cambria Math"/>
+                                  <w:kern w:val="0"/>
+                                  <w:szCs w:val="21"/>
+                                </w:rPr>
+                                <m:t>[i,j+1]</m:t>
                               </m:r>
                             </m:e>
                             <m:e>
@@ -1661,7 +1689,15 @@
                                   <w:kern w:val="0"/>
                                   <w:szCs w:val="21"/>
                                 </w:rPr>
-                                <m:t>A[i+1,j]</m:t>
+                                <m:t>T</m:t>
+                              </m:r>
+                              <m:r>
+                                <w:rPr>
+                                  <w:rFonts w:ascii="Cambria Math" w:eastAsia="Cambria Math" w:hAnsi="Cambria Math" w:cs="Cambria Math"/>
+                                  <w:kern w:val="0"/>
+                                  <w:szCs w:val="21"/>
+                                </w:rPr>
+                                <m:t>[i+1,j]</m:t>
                               </m:r>
                             </m:e>
                             <m:e>
@@ -1671,7 +1707,17 @@
                                   <w:kern w:val="0"/>
                                   <w:szCs w:val="21"/>
                                 </w:rPr>
-                                <m:t>A[i+1,j+1]</m:t>
+                                <m:t>T</m:t>
+                              </m:r>
+                              <w:bookmarkStart w:id="0" w:name="_GoBack"/>
+                              <w:bookmarkEnd w:id="0"/>
+                              <m:r>
+                                <w:rPr>
+                                  <w:rFonts w:ascii="Cambria Math" w:eastAsia="Cambria Math" w:hAnsi="Cambria Math" w:cs="Cambria Math"/>
+                                  <w:kern w:val="0"/>
+                                  <w:szCs w:val="21"/>
+                                </w:rPr>
+                                <m:t>[i+1,j+1]</m:t>
                               </m:r>
                             </m:e>
                           </m:eqArr>
@@ -1685,23 +1731,7 @@
                       <w:kern w:val="0"/>
                       <w:szCs w:val="21"/>
                     </w:rPr>
-                    <m:t xml:space="preserve">, </m:t>
-                  </m:r>
-                  <m:r>
-                    <w:rPr>
-                      <w:rFonts w:ascii="Cambria Math" w:eastAsia="Cambria Math" w:hAnsi="Cambria Math" w:cs="Cambria Math"/>
-                      <w:kern w:val="0"/>
-                      <w:szCs w:val="21"/>
-                    </w:rPr>
-                    <m:t xml:space="preserve"> </m:t>
-                  </m:r>
-                  <m:r>
-                    <w:rPr>
-                      <w:rFonts w:ascii="Cambria Math" w:eastAsia="Cambria Math" w:hAnsi="Cambria Math" w:cs="Cambria Math"/>
-                      <w:kern w:val="0"/>
-                      <w:szCs w:val="21"/>
-                    </w:rPr>
-                    <m:t xml:space="preserve"> </m:t>
+                    <m:t xml:space="preserve">,   </m:t>
                   </m:r>
                   <m:r>
                     <m:rPr>
@@ -1726,7 +1756,7 @@
         <w:widowControl/>
         <w:jc w:val="left"/>
         <w:rPr>
-          <w:rFonts w:ascii="Times New Roman" w:hAnsi="Times New Roman" w:cs="Times New Roman" w:hint="eastAsia"/>
+          <w:rFonts w:ascii="Times New Roman" w:hAnsi="Times New Roman" w:cs="Times New Roman"/>
           <w:kern w:val="0"/>
           <w:szCs w:val="21"/>
         </w:rPr>
@@ -1737,7 +1767,7 @@
         <w:widowControl/>
         <w:jc w:val="left"/>
         <w:rPr>
-          <w:rFonts w:ascii="Times New Roman" w:hAnsi="Times New Roman" w:cs="Times New Roman" w:hint="eastAsia"/>
+          <w:rFonts w:ascii="Times New Roman" w:hAnsi="Times New Roman" w:cs="Times New Roman"/>
           <w:kern w:val="0"/>
           <w:szCs w:val="21"/>
         </w:rPr>
@@ -1809,19 +1839,7 @@
                               <w:rPr>
                                 <w:rFonts w:ascii="Consolas" w:hAnsi="Consolas"/>
                               </w:rPr>
-                              <w:t>(</w:t>
-                            </w:r>
-                            <w:r>
-                              <w:rPr>
-                                <w:rFonts w:ascii="Consolas" w:hAnsi="Consolas"/>
-                              </w:rPr>
-                              <w:t>A</w:t>
-                            </w:r>
-                            <w:r>
-                              <w:rPr>
-                                <w:rFonts w:ascii="Consolas" w:hAnsi="Consolas"/>
-                              </w:rPr>
-                              <w:t>):</w:t>
+                              <w:t>(A):</w:t>
                             </w:r>
                           </w:p>
                           <w:p>
@@ -1835,11 +1853,6 @@
                                 <w:rFonts w:ascii="Consolas" w:hAnsi="Consolas"/>
                               </w:rPr>
                               <w:tab/>
-                            </w:r>
-                            <w:r>
-                              <w:rPr>
-                                <w:rFonts w:ascii="Consolas" w:hAnsi="Consolas"/>
-                              </w:rPr>
                               <w:t xml:space="preserve">n = </w:t>
                             </w:r>
                             <w:proofErr w:type="spellStart"/>
@@ -1864,11 +1877,6 @@
                                 <w:rFonts w:ascii="Consolas" w:hAnsi="Consolas"/>
                               </w:rPr>
                               <w:tab/>
-                            </w:r>
-                            <w:r>
-                              <w:rPr>
-                                <w:rFonts w:ascii="Consolas" w:hAnsi="Consolas"/>
-                              </w:rPr>
                               <w:t xml:space="preserve">T = </w:t>
                             </w:r>
                             <w:proofErr w:type="gramStart"/>
@@ -1944,21 +1952,7 @@
                               <w:rPr>
                                 <w:rFonts w:ascii="Consolas" w:hAnsi="Consolas"/>
                               </w:rPr>
-                              <w:t xml:space="preserve"> 1 </w:t>
-                            </w:r>
-                            <w:proofErr w:type="spellStart"/>
-                            <w:r>
-                              <w:rPr>
-                                <w:rFonts w:ascii="Consolas" w:hAnsi="Consolas"/>
-                              </w:rPr>
-                              <w:t>to n</w:t>
-                            </w:r>
-                            <w:proofErr w:type="spellEnd"/>
-                            <w:r>
-                              <w:rPr>
-                                <w:rFonts w:ascii="Consolas" w:hAnsi="Consolas"/>
-                              </w:rPr>
-                              <w:t>:</w:t>
+                              <w:t xml:space="preserve"> 1 to n:</w:t>
                             </w:r>
                           </w:p>
                           <w:p>
@@ -2005,13 +1999,7 @@
                               <w:rPr>
                                 <w:rFonts w:ascii="Consolas" w:hAnsi="Consolas"/>
                               </w:rPr>
-                              <w:t>, n] = A</w:t>
-                            </w:r>
-                            <w:r>
-                              <w:rPr>
-                                <w:rFonts w:ascii="Consolas" w:hAnsi="Consolas"/>
-                              </w:rPr>
-                              <w:t>[</w:t>
+                              <w:t>, n] = A[</w:t>
                             </w:r>
                             <w:proofErr w:type="spellStart"/>
                             <w:r>
@@ -2025,19 +2013,7 @@
                               <w:rPr>
                                 <w:rFonts w:ascii="Consolas" w:hAnsi="Consolas"/>
                               </w:rPr>
-                              <w:t xml:space="preserve">, </w:t>
-                            </w:r>
-                            <w:r>
-                              <w:rPr>
-                                <w:rFonts w:ascii="Consolas" w:hAnsi="Consolas"/>
-                              </w:rPr>
-                              <w:t>n</w:t>
-                            </w:r>
-                            <w:r>
-                              <w:rPr>
-                                <w:rFonts w:ascii="Consolas" w:hAnsi="Consolas"/>
-                              </w:rPr>
-                              <w:t>]</w:t>
+                              <w:t>, n]</w:t>
                             </w:r>
                           </w:p>
                           <w:p>
@@ -2054,46 +2030,26 @@
                               </w:rPr>
                               <w:t>T[</w:t>
                             </w:r>
+                            <w:proofErr w:type="gramEnd"/>
+                            <w:r>
+                              <w:rPr>
+                                <w:rFonts w:ascii="Consolas" w:hAnsi="Consolas"/>
+                              </w:rPr>
+                              <w:t xml:space="preserve">n, </w:t>
+                            </w:r>
                             <w:proofErr w:type="spellStart"/>
-                            <w:proofErr w:type="gramEnd"/>
-                            <w:r>
-                              <w:rPr>
-                                <w:rFonts w:ascii="Consolas" w:hAnsi="Consolas"/>
-                              </w:rPr>
-                              <w:t>n</w:t>
+                            <w:r>
+                              <w:rPr>
+                                <w:rFonts w:ascii="Consolas" w:hAnsi="Consolas"/>
+                              </w:rPr>
+                              <w:t>i</w:t>
                             </w:r>
                             <w:proofErr w:type="spellEnd"/>
                             <w:r>
                               <w:rPr>
                                 <w:rFonts w:ascii="Consolas" w:hAnsi="Consolas"/>
                               </w:rPr>
-                              <w:t xml:space="preserve">, </w:t>
-                            </w:r>
-                            <w:proofErr w:type="spellStart"/>
-                            <w:r>
-                              <w:rPr>
-                                <w:rFonts w:ascii="Consolas" w:hAnsi="Consolas"/>
-                              </w:rPr>
-                              <w:t>i</w:t>
-                            </w:r>
-                            <w:proofErr w:type="spellEnd"/>
-                            <w:r>
-                              <w:rPr>
-                                <w:rFonts w:ascii="Consolas" w:hAnsi="Consolas"/>
-                              </w:rPr>
-                              <w:t>] = A[</w:t>
-                            </w:r>
-                            <w:r>
-                              <w:rPr>
-                                <w:rFonts w:ascii="Consolas" w:hAnsi="Consolas"/>
-                              </w:rPr>
-                              <w:t>n</w:t>
-                            </w:r>
-                            <w:r>
-                              <w:rPr>
-                                <w:rFonts w:ascii="Consolas" w:hAnsi="Consolas"/>
-                              </w:rPr>
-                              <w:t xml:space="preserve">, </w:t>
+                              <w:t xml:space="preserve">] = A[n, </w:t>
                             </w:r>
                             <w:proofErr w:type="spellStart"/>
                             <w:r>
@@ -2134,11 +2090,6 @@
                                 <w:rFonts w:ascii="Consolas" w:hAnsi="Consolas"/>
                               </w:rPr>
                               <w:tab/>
-                            </w:r>
-                            <w:r>
-                              <w:rPr>
-                                <w:rFonts w:ascii="Consolas" w:hAnsi="Consolas"/>
-                              </w:rPr>
                               <w:t xml:space="preserve">for </w:t>
                             </w:r>
                             <w:proofErr w:type="spellStart"/>
@@ -2165,31 +2116,7 @@
                               <w:rPr>
                                 <w:rFonts w:ascii="Consolas" w:hAnsi="Consolas"/>
                               </w:rPr>
-                              <w:t xml:space="preserve"> </w:t>
-                            </w:r>
-                            <w:r>
-                              <w:rPr>
-                                <w:rFonts w:ascii="Consolas" w:hAnsi="Consolas"/>
-                              </w:rPr>
-                              <w:t>n-1</w:t>
-                            </w:r>
-                            <w:r>
-                              <w:rPr>
-                                <w:rFonts w:ascii="Consolas" w:hAnsi="Consolas"/>
-                              </w:rPr>
-                              <w:t xml:space="preserve"> to </w:t>
-                            </w:r>
-                            <w:r>
-                              <w:rPr>
-                                <w:rFonts w:ascii="Consolas" w:hAnsi="Consolas"/>
-                              </w:rPr>
-                              <w:t>1</w:t>
-                            </w:r>
-                            <w:r>
-                              <w:rPr>
-                                <w:rFonts w:ascii="Consolas" w:hAnsi="Consolas"/>
-                              </w:rPr>
-                              <w:t>:</w:t>
+                              <w:t xml:space="preserve"> n-1 to 1:</w:t>
                             </w:r>
                           </w:p>
                           <w:p>
@@ -2209,24 +2136,7 @@
                                 <w:rFonts w:ascii="Consolas" w:hAnsi="Consolas"/>
                               </w:rPr>
                               <w:tab/>
-                            </w:r>
-                            <w:r>
-                              <w:rPr>
-                                <w:rFonts w:ascii="Consolas" w:hAnsi="Consolas"/>
-                              </w:rPr>
-                              <w:t xml:space="preserve">for </w:t>
-                            </w:r>
-                            <w:r>
-                              <w:rPr>
-                                <w:rFonts w:ascii="Consolas" w:hAnsi="Consolas"/>
-                              </w:rPr>
-                              <w:t>j</w:t>
-                            </w:r>
-                            <w:r>
-                              <w:rPr>
-                                <w:rFonts w:ascii="Consolas" w:hAnsi="Consolas"/>
-                              </w:rPr>
-                              <w:t xml:space="preserve"> </w:t>
+                              <w:t xml:space="preserve">for j </w:t>
                             </w:r>
                             <w:r>
                               <w:rPr>
@@ -2238,31 +2148,7 @@
                               <w:rPr>
                                 <w:rFonts w:ascii="Consolas" w:hAnsi="Consolas"/>
                               </w:rPr>
-                              <w:t xml:space="preserve"> </w:t>
-                            </w:r>
-                            <w:r>
-                              <w:rPr>
-                                <w:rFonts w:ascii="Consolas" w:hAnsi="Consolas"/>
-                              </w:rPr>
-                              <w:t>n-1</w:t>
-                            </w:r>
-                            <w:r>
-                              <w:rPr>
-                                <w:rFonts w:ascii="Consolas" w:hAnsi="Consolas"/>
-                              </w:rPr>
-                              <w:t xml:space="preserve"> to </w:t>
-                            </w:r>
-                            <w:r>
-                              <w:rPr>
-                                <w:rFonts w:ascii="Consolas" w:hAnsi="Consolas"/>
-                              </w:rPr>
-                              <w:t>1</w:t>
-                            </w:r>
-                            <w:r>
-                              <w:rPr>
-                                <w:rFonts w:ascii="Consolas" w:hAnsi="Consolas"/>
-                              </w:rPr>
-                              <w:t>:</w:t>
+                              <w:t xml:space="preserve"> n-1 to 1:</w:t>
                             </w:r>
                           </w:p>
                           <w:p>
@@ -2310,25 +2196,7 @@
                               <w:rPr>
                                 <w:rFonts w:ascii="Consolas" w:hAnsi="Consolas"/>
                               </w:rPr>
-                              <w:t xml:space="preserve">, </w:t>
-                            </w:r>
-                            <w:r>
-                              <w:rPr>
-                                <w:rFonts w:ascii="Consolas" w:hAnsi="Consolas"/>
-                              </w:rPr>
-                              <w:t>j</w:t>
-                            </w:r>
-                            <w:r>
-                              <w:rPr>
-                                <w:rFonts w:ascii="Consolas" w:hAnsi="Consolas"/>
-                              </w:rPr>
-                              <w:t>]</w:t>
-                            </w:r>
-                            <w:r>
-                              <w:rPr>
-                                <w:rFonts w:ascii="Consolas" w:hAnsi="Consolas"/>
-                              </w:rPr>
-                              <w:t>==0):</w:t>
+                              <w:t>, j]==0):</w:t>
                             </w:r>
                           </w:p>
                           <w:p>
@@ -2366,13 +2234,7 @@
                               <w:rPr>
                                 <w:rFonts w:ascii="Consolas" w:hAnsi="Consolas"/>
                               </w:rPr>
-                              <w:t>T</w:t>
-                            </w:r>
-                            <w:r>
-                              <w:rPr>
-                                <w:rFonts w:ascii="Consolas" w:hAnsi="Consolas"/>
-                              </w:rPr>
-                              <w:t>[</w:t>
+                              <w:t>T[</w:t>
                             </w:r>
                             <w:proofErr w:type="spellStart"/>
                             <w:proofErr w:type="gramEnd"/>
@@ -2387,25 +2249,7 @@
                               <w:rPr>
                                 <w:rFonts w:ascii="Consolas" w:hAnsi="Consolas"/>
                               </w:rPr>
-                              <w:t xml:space="preserve">, </w:t>
-                            </w:r>
-                            <w:r>
-                              <w:rPr>
-                                <w:rFonts w:ascii="Consolas" w:hAnsi="Consolas"/>
-                              </w:rPr>
-                              <w:t>j</w:t>
-                            </w:r>
-                            <w:r>
-                              <w:rPr>
-                                <w:rFonts w:ascii="Consolas" w:hAnsi="Consolas"/>
-                              </w:rPr>
-                              <w:t>]</w:t>
-                            </w:r>
-                            <w:r>
-                              <w:rPr>
-                                <w:rFonts w:ascii="Consolas" w:hAnsi="Consolas"/>
-                              </w:rPr>
-                              <w:t xml:space="preserve"> = 0</w:t>
+                              <w:t>, j] = 0</w:t>
                             </w:r>
                           </w:p>
                           <w:p>
@@ -2437,7 +2281,7 @@
                           <w:p>
                             <w:pPr>
                               <w:rPr>
-                                <w:rFonts w:ascii="Consolas" w:hAnsi="Consolas" w:hint="eastAsia"/>
+                                <w:rFonts w:ascii="Consolas" w:hAnsi="Consolas"/>
                               </w:rPr>
                             </w:pPr>
                             <w:r>
@@ -2484,13 +2328,7 @@
                               <w:rPr>
                                 <w:rFonts w:ascii="Consolas" w:hAnsi="Consolas"/>
                               </w:rPr>
-                              <w:t xml:space="preserve">, j] = </w:t>
-                            </w:r>
-                            <w:r>
-                              <w:rPr>
-                                <w:rFonts w:ascii="Consolas" w:hAnsi="Consolas"/>
-                              </w:rPr>
-                              <w:t>1 + max</w:t>
+                              <w:t>, j] = 1 + max</w:t>
                             </w:r>
                             <w:r>
                               <w:rPr>
@@ -2502,37 +2340,7 @@
                               <w:rPr>
                                 <w:rFonts w:ascii="Consolas" w:hAnsi="Consolas"/>
                               </w:rPr>
-                              <w:t>T</w:t>
-                            </w:r>
-                            <w:r>
-                              <w:rPr>
-                                <w:rFonts w:ascii="Consolas" w:hAnsi="Consolas"/>
-                              </w:rPr>
-                              <w:t>[i</w:t>
-                            </w:r>
-                            <w:r>
-                              <w:rPr>
-                                <w:rFonts w:ascii="Consolas" w:hAnsi="Consolas"/>
-                              </w:rPr>
-                              <w:t>+1</w:t>
-                            </w:r>
-                            <w:r>
-                              <w:rPr>
-                                <w:rFonts w:ascii="Consolas" w:hAnsi="Consolas"/>
-                              </w:rPr>
-                              <w:t>, j]</w:t>
-                            </w:r>
-                            <w:r>
-                              <w:rPr>
-                                <w:rFonts w:ascii="Consolas" w:hAnsi="Consolas"/>
-                              </w:rPr>
-                              <w:t xml:space="preserve">, </w:t>
-                            </w:r>
-                            <w:r>
-                              <w:rPr>
-                                <w:rFonts w:ascii="Consolas" w:hAnsi="Consolas"/>
-                              </w:rPr>
-                              <w:t>[</w:t>
+                              <w:t>T[i+1, j], [</w:t>
                             </w:r>
                             <w:proofErr w:type="spellStart"/>
                             <w:r>
@@ -2546,61 +2354,7 @@
                               <w:rPr>
                                 <w:rFonts w:ascii="Consolas" w:hAnsi="Consolas"/>
                               </w:rPr>
-                              <w:t>, j</w:t>
-                            </w:r>
-                            <w:r>
-                              <w:rPr>
-                                <w:rFonts w:ascii="Consolas" w:hAnsi="Consolas"/>
-                              </w:rPr>
-                              <w:t>+1</w:t>
-                            </w:r>
-                            <w:r>
-                              <w:rPr>
-                                <w:rFonts w:ascii="Consolas" w:hAnsi="Consolas"/>
-                              </w:rPr>
-                              <w:t>]</w:t>
-                            </w:r>
-                            <w:r>
-                              <w:rPr>
-                                <w:rFonts w:ascii="Consolas" w:hAnsi="Consolas"/>
-                              </w:rPr>
-                              <w:t xml:space="preserve">, </w:t>
-                            </w:r>
-                            <w:r>
-                              <w:rPr>
-                                <w:rFonts w:ascii="Consolas" w:hAnsi="Consolas"/>
-                              </w:rPr>
-                              <w:t>[i</w:t>
-                            </w:r>
-                            <w:r>
-                              <w:rPr>
-                                <w:rFonts w:ascii="Consolas" w:hAnsi="Consolas"/>
-                              </w:rPr>
-                              <w:t>+1</w:t>
-                            </w:r>
-                            <w:r>
-                              <w:rPr>
-                                <w:rFonts w:ascii="Consolas" w:hAnsi="Consolas"/>
-                              </w:rPr>
-                              <w:t>, j</w:t>
-                            </w:r>
-                            <w:r>
-                              <w:rPr>
-                                <w:rFonts w:ascii="Consolas" w:hAnsi="Consolas"/>
-                              </w:rPr>
-                              <w:t>+1</w:t>
-                            </w:r>
-                            <w:r>
-                              <w:rPr>
-                                <w:rFonts w:ascii="Consolas" w:hAnsi="Consolas"/>
-                              </w:rPr>
-                              <w:t>]</w:t>
-                            </w:r>
-                            <w:r>
-                              <w:rPr>
-                                <w:rFonts w:ascii="Consolas" w:hAnsi="Consolas"/>
-                              </w:rPr>
-                              <w:t>)</w:t>
+                              <w:t>, j+1], [i+1, j+1])</w:t>
                             </w:r>
                           </w:p>
                           <w:p>
@@ -2619,7 +2373,7 @@
                           <w:p>
                             <w:pPr>
                               <w:rPr>
-                                <w:rFonts w:ascii="Consolas" w:hAnsi="Consolas" w:hint="eastAsia"/>
+                                <w:rFonts w:ascii="Consolas" w:hAnsi="Consolas"/>
                               </w:rPr>
                             </w:pPr>
                             <w:r>
@@ -2694,19 +2448,7 @@
                         <w:rPr>
                           <w:rFonts w:ascii="Consolas" w:hAnsi="Consolas"/>
                         </w:rPr>
-                        <w:t>(</w:t>
-                      </w:r>
-                      <w:r>
-                        <w:rPr>
-                          <w:rFonts w:ascii="Consolas" w:hAnsi="Consolas"/>
-                        </w:rPr>
-                        <w:t>A</w:t>
-                      </w:r>
-                      <w:r>
-                        <w:rPr>
-                          <w:rFonts w:ascii="Consolas" w:hAnsi="Consolas"/>
-                        </w:rPr>
-                        <w:t>):</w:t>
+                        <w:t>(A):</w:t>
                       </w:r>
                     </w:p>
                     <w:p>
@@ -2720,11 +2462,6 @@
                           <w:rFonts w:ascii="Consolas" w:hAnsi="Consolas"/>
                         </w:rPr>
                         <w:tab/>
-                      </w:r>
-                      <w:r>
-                        <w:rPr>
-                          <w:rFonts w:ascii="Consolas" w:hAnsi="Consolas"/>
-                        </w:rPr>
                         <w:t xml:space="preserve">n = </w:t>
                       </w:r>
                       <w:proofErr w:type="spellStart"/>
@@ -2749,11 +2486,6 @@
                           <w:rFonts w:ascii="Consolas" w:hAnsi="Consolas"/>
                         </w:rPr>
                         <w:tab/>
-                      </w:r>
-                      <w:r>
-                        <w:rPr>
-                          <w:rFonts w:ascii="Consolas" w:hAnsi="Consolas"/>
-                        </w:rPr>
                         <w:t xml:space="preserve">T = </w:t>
                       </w:r>
                       <w:proofErr w:type="gramStart"/>
@@ -2829,21 +2561,7 @@
                         <w:rPr>
                           <w:rFonts w:ascii="Consolas" w:hAnsi="Consolas"/>
                         </w:rPr>
-                        <w:t xml:space="preserve"> 1 </w:t>
-                      </w:r>
-                      <w:proofErr w:type="spellStart"/>
-                      <w:r>
-                        <w:rPr>
-                          <w:rFonts w:ascii="Consolas" w:hAnsi="Consolas"/>
-                        </w:rPr>
-                        <w:t>to n</w:t>
-                      </w:r>
-                      <w:proofErr w:type="spellEnd"/>
-                      <w:r>
-                        <w:rPr>
-                          <w:rFonts w:ascii="Consolas" w:hAnsi="Consolas"/>
-                        </w:rPr>
-                        <w:t>:</w:t>
+                        <w:t xml:space="preserve"> 1 to n:</w:t>
                       </w:r>
                     </w:p>
                     <w:p>
@@ -2890,13 +2608,7 @@
                         <w:rPr>
                           <w:rFonts w:ascii="Consolas" w:hAnsi="Consolas"/>
                         </w:rPr>
-                        <w:t>, n] = A</w:t>
-                      </w:r>
-                      <w:r>
-                        <w:rPr>
-                          <w:rFonts w:ascii="Consolas" w:hAnsi="Consolas"/>
-                        </w:rPr>
-                        <w:t>[</w:t>
+                        <w:t>, n] = A[</w:t>
                       </w:r>
                       <w:proofErr w:type="spellStart"/>
                       <w:r>
@@ -2910,19 +2622,7 @@
                         <w:rPr>
                           <w:rFonts w:ascii="Consolas" w:hAnsi="Consolas"/>
                         </w:rPr>
-                        <w:t xml:space="preserve">, </w:t>
-                      </w:r>
-                      <w:r>
-                        <w:rPr>
-                          <w:rFonts w:ascii="Consolas" w:hAnsi="Consolas"/>
-                        </w:rPr>
-                        <w:t>n</w:t>
-                      </w:r>
-                      <w:r>
-                        <w:rPr>
-                          <w:rFonts w:ascii="Consolas" w:hAnsi="Consolas"/>
-                        </w:rPr>
-                        <w:t>]</w:t>
+                        <w:t>, n]</w:t>
                       </w:r>
                     </w:p>
                     <w:p>
@@ -2939,46 +2639,26 @@
                         </w:rPr>
                         <w:t>T[</w:t>
                       </w:r>
+                      <w:proofErr w:type="gramEnd"/>
+                      <w:r>
+                        <w:rPr>
+                          <w:rFonts w:ascii="Consolas" w:hAnsi="Consolas"/>
+                        </w:rPr>
+                        <w:t xml:space="preserve">n, </w:t>
+                      </w:r>
                       <w:proofErr w:type="spellStart"/>
-                      <w:proofErr w:type="gramEnd"/>
-                      <w:r>
-                        <w:rPr>
-                          <w:rFonts w:ascii="Consolas" w:hAnsi="Consolas"/>
-                        </w:rPr>
-                        <w:t>n</w:t>
+                      <w:r>
+                        <w:rPr>
+                          <w:rFonts w:ascii="Consolas" w:hAnsi="Consolas"/>
+                        </w:rPr>
+                        <w:t>i</w:t>
                       </w:r>
                       <w:proofErr w:type="spellEnd"/>
                       <w:r>
                         <w:rPr>
                           <w:rFonts w:ascii="Consolas" w:hAnsi="Consolas"/>
                         </w:rPr>
-                        <w:t xml:space="preserve">, </w:t>
-                      </w:r>
-                      <w:proofErr w:type="spellStart"/>
-                      <w:r>
-                        <w:rPr>
-                          <w:rFonts w:ascii="Consolas" w:hAnsi="Consolas"/>
-                        </w:rPr>
-                        <w:t>i</w:t>
-                      </w:r>
-                      <w:proofErr w:type="spellEnd"/>
-                      <w:r>
-                        <w:rPr>
-                          <w:rFonts w:ascii="Consolas" w:hAnsi="Consolas"/>
-                        </w:rPr>
-                        <w:t>] = A[</w:t>
-                      </w:r>
-                      <w:r>
-                        <w:rPr>
-                          <w:rFonts w:ascii="Consolas" w:hAnsi="Consolas"/>
-                        </w:rPr>
-                        <w:t>n</w:t>
-                      </w:r>
-                      <w:r>
-                        <w:rPr>
-                          <w:rFonts w:ascii="Consolas" w:hAnsi="Consolas"/>
-                        </w:rPr>
-                        <w:t xml:space="preserve">, </w:t>
+                        <w:t xml:space="preserve">] = A[n, </w:t>
                       </w:r>
                       <w:proofErr w:type="spellStart"/>
                       <w:r>
@@ -3019,11 +2699,6 @@
                           <w:rFonts w:ascii="Consolas" w:hAnsi="Consolas"/>
                         </w:rPr>
                         <w:tab/>
-                      </w:r>
-                      <w:r>
-                        <w:rPr>
-                          <w:rFonts w:ascii="Consolas" w:hAnsi="Consolas"/>
-                        </w:rPr>
                         <w:t xml:space="preserve">for </w:t>
                       </w:r>
                       <w:proofErr w:type="spellStart"/>
@@ -3050,31 +2725,7 @@
                         <w:rPr>
                           <w:rFonts w:ascii="Consolas" w:hAnsi="Consolas"/>
                         </w:rPr>
-                        <w:t xml:space="preserve"> </w:t>
-                      </w:r>
-                      <w:r>
-                        <w:rPr>
-                          <w:rFonts w:ascii="Consolas" w:hAnsi="Consolas"/>
-                        </w:rPr>
-                        <w:t>n-1</w:t>
-                      </w:r>
-                      <w:r>
-                        <w:rPr>
-                          <w:rFonts w:ascii="Consolas" w:hAnsi="Consolas"/>
-                        </w:rPr>
-                        <w:t xml:space="preserve"> to </w:t>
-                      </w:r>
-                      <w:r>
-                        <w:rPr>
-                          <w:rFonts w:ascii="Consolas" w:hAnsi="Consolas"/>
-                        </w:rPr>
-                        <w:t>1</w:t>
-                      </w:r>
-                      <w:r>
-                        <w:rPr>
-                          <w:rFonts w:ascii="Consolas" w:hAnsi="Consolas"/>
-                        </w:rPr>
-                        <w:t>:</w:t>
+                        <w:t xml:space="preserve"> n-1 to 1:</w:t>
                       </w:r>
                     </w:p>
                     <w:p>
@@ -3094,24 +2745,7 @@
                           <w:rFonts w:ascii="Consolas" w:hAnsi="Consolas"/>
                         </w:rPr>
                         <w:tab/>
-                      </w:r>
-                      <w:r>
-                        <w:rPr>
-                          <w:rFonts w:ascii="Consolas" w:hAnsi="Consolas"/>
-                        </w:rPr>
-                        <w:t xml:space="preserve">for </w:t>
-                      </w:r>
-                      <w:r>
-                        <w:rPr>
-                          <w:rFonts w:ascii="Consolas" w:hAnsi="Consolas"/>
-                        </w:rPr>
-                        <w:t>j</w:t>
-                      </w:r>
-                      <w:r>
-                        <w:rPr>
-                          <w:rFonts w:ascii="Consolas" w:hAnsi="Consolas"/>
-                        </w:rPr>
-                        <w:t xml:space="preserve"> </w:t>
+                        <w:t xml:space="preserve">for j </w:t>
                       </w:r>
                       <w:r>
                         <w:rPr>
@@ -3123,31 +2757,7 @@
                         <w:rPr>
                           <w:rFonts w:ascii="Consolas" w:hAnsi="Consolas"/>
                         </w:rPr>
-                        <w:t xml:space="preserve"> </w:t>
-                      </w:r>
-                      <w:r>
-                        <w:rPr>
-                          <w:rFonts w:ascii="Consolas" w:hAnsi="Consolas"/>
-                        </w:rPr>
-                        <w:t>n-1</w:t>
-                      </w:r>
-                      <w:r>
-                        <w:rPr>
-                          <w:rFonts w:ascii="Consolas" w:hAnsi="Consolas"/>
-                        </w:rPr>
-                        <w:t xml:space="preserve"> to </w:t>
-                      </w:r>
-                      <w:r>
-                        <w:rPr>
-                          <w:rFonts w:ascii="Consolas" w:hAnsi="Consolas"/>
-                        </w:rPr>
-                        <w:t>1</w:t>
-                      </w:r>
-                      <w:r>
-                        <w:rPr>
-                          <w:rFonts w:ascii="Consolas" w:hAnsi="Consolas"/>
-                        </w:rPr>
-                        <w:t>:</w:t>
+                        <w:t xml:space="preserve"> n-1 to 1:</w:t>
                       </w:r>
                     </w:p>
                     <w:p>
@@ -3195,25 +2805,7 @@
                         <w:rPr>
                           <w:rFonts w:ascii="Consolas" w:hAnsi="Consolas"/>
                         </w:rPr>
-                        <w:t xml:space="preserve">, </w:t>
-                      </w:r>
-                      <w:r>
-                        <w:rPr>
-                          <w:rFonts w:ascii="Consolas" w:hAnsi="Consolas"/>
-                        </w:rPr>
-                        <w:t>j</w:t>
-                      </w:r>
-                      <w:r>
-                        <w:rPr>
-                          <w:rFonts w:ascii="Consolas" w:hAnsi="Consolas"/>
-                        </w:rPr>
-                        <w:t>]</w:t>
-                      </w:r>
-                      <w:r>
-                        <w:rPr>
-                          <w:rFonts w:ascii="Consolas" w:hAnsi="Consolas"/>
-                        </w:rPr>
-                        <w:t>==0):</w:t>
+                        <w:t>, j]==0):</w:t>
                       </w:r>
                     </w:p>
                     <w:p>
@@ -3251,13 +2843,7 @@
                         <w:rPr>
                           <w:rFonts w:ascii="Consolas" w:hAnsi="Consolas"/>
                         </w:rPr>
-                        <w:t>T</w:t>
-                      </w:r>
-                      <w:r>
-                        <w:rPr>
-                          <w:rFonts w:ascii="Consolas" w:hAnsi="Consolas"/>
-                        </w:rPr>
-                        <w:t>[</w:t>
+                        <w:t>T[</w:t>
                       </w:r>
                       <w:proofErr w:type="spellStart"/>
                       <w:proofErr w:type="gramEnd"/>
@@ -3272,25 +2858,7 @@
                         <w:rPr>
                           <w:rFonts w:ascii="Consolas" w:hAnsi="Consolas"/>
                         </w:rPr>
-                        <w:t xml:space="preserve">, </w:t>
-                      </w:r>
-                      <w:r>
-                        <w:rPr>
-                          <w:rFonts w:ascii="Consolas" w:hAnsi="Consolas"/>
-                        </w:rPr>
-                        <w:t>j</w:t>
-                      </w:r>
-                      <w:r>
-                        <w:rPr>
-                          <w:rFonts w:ascii="Consolas" w:hAnsi="Consolas"/>
-                        </w:rPr>
-                        <w:t>]</w:t>
-                      </w:r>
-                      <w:r>
-                        <w:rPr>
-                          <w:rFonts w:ascii="Consolas" w:hAnsi="Consolas"/>
-                        </w:rPr>
-                        <w:t xml:space="preserve"> = 0</w:t>
+                        <w:t>, j] = 0</w:t>
                       </w:r>
                     </w:p>
                     <w:p>
@@ -3322,7 +2890,7 @@
                     <w:p>
                       <w:pPr>
                         <w:rPr>
-                          <w:rFonts w:ascii="Consolas" w:hAnsi="Consolas" w:hint="eastAsia"/>
+                          <w:rFonts w:ascii="Consolas" w:hAnsi="Consolas"/>
                         </w:rPr>
                       </w:pPr>
                       <w:r>
@@ -3369,13 +2937,7 @@
                         <w:rPr>
                           <w:rFonts w:ascii="Consolas" w:hAnsi="Consolas"/>
                         </w:rPr>
-                        <w:t xml:space="preserve">, j] = </w:t>
-                      </w:r>
-                      <w:r>
-                        <w:rPr>
-                          <w:rFonts w:ascii="Consolas" w:hAnsi="Consolas"/>
-                        </w:rPr>
-                        <w:t>1 + max</w:t>
+                        <w:t>, j] = 1 + max</w:t>
                       </w:r>
                       <w:r>
                         <w:rPr>
@@ -3387,37 +2949,7 @@
                         <w:rPr>
                           <w:rFonts w:ascii="Consolas" w:hAnsi="Consolas"/>
                         </w:rPr>
-                        <w:t>T</w:t>
-                      </w:r>
-                      <w:r>
-                        <w:rPr>
-                          <w:rFonts w:ascii="Consolas" w:hAnsi="Consolas"/>
-                        </w:rPr>
-                        <w:t>[i</w:t>
-                      </w:r>
-                      <w:r>
-                        <w:rPr>
-                          <w:rFonts w:ascii="Consolas" w:hAnsi="Consolas"/>
-                        </w:rPr>
-                        <w:t>+1</w:t>
-                      </w:r>
-                      <w:r>
-                        <w:rPr>
-                          <w:rFonts w:ascii="Consolas" w:hAnsi="Consolas"/>
-                        </w:rPr>
-                        <w:t>, j]</w:t>
-                      </w:r>
-                      <w:r>
-                        <w:rPr>
-                          <w:rFonts w:ascii="Consolas" w:hAnsi="Consolas"/>
-                        </w:rPr>
-                        <w:t xml:space="preserve">, </w:t>
-                      </w:r>
-                      <w:r>
-                        <w:rPr>
-                          <w:rFonts w:ascii="Consolas" w:hAnsi="Consolas"/>
-                        </w:rPr>
-                        <w:t>[</w:t>
+                        <w:t>T[i+1, j], [</w:t>
                       </w:r>
                       <w:proofErr w:type="spellStart"/>
                       <w:r>
@@ -3431,61 +2963,7 @@
                         <w:rPr>
                           <w:rFonts w:ascii="Consolas" w:hAnsi="Consolas"/>
                         </w:rPr>
-                        <w:t>, j</w:t>
-                      </w:r>
-                      <w:r>
-                        <w:rPr>
-                          <w:rFonts w:ascii="Consolas" w:hAnsi="Consolas"/>
-                        </w:rPr>
-                        <w:t>+1</w:t>
-                      </w:r>
-                      <w:r>
-                        <w:rPr>
-                          <w:rFonts w:ascii="Consolas" w:hAnsi="Consolas"/>
-                        </w:rPr>
-                        <w:t>]</w:t>
-                      </w:r>
-                      <w:r>
-                        <w:rPr>
-                          <w:rFonts w:ascii="Consolas" w:hAnsi="Consolas"/>
-                        </w:rPr>
-                        <w:t xml:space="preserve">, </w:t>
-                      </w:r>
-                      <w:r>
-                        <w:rPr>
-                          <w:rFonts w:ascii="Consolas" w:hAnsi="Consolas"/>
-                        </w:rPr>
-                        <w:t>[i</w:t>
-                      </w:r>
-                      <w:r>
-                        <w:rPr>
-                          <w:rFonts w:ascii="Consolas" w:hAnsi="Consolas"/>
-                        </w:rPr>
-                        <w:t>+1</w:t>
-                      </w:r>
-                      <w:r>
-                        <w:rPr>
-                          <w:rFonts w:ascii="Consolas" w:hAnsi="Consolas"/>
-                        </w:rPr>
-                        <w:t>, j</w:t>
-                      </w:r>
-                      <w:r>
-                        <w:rPr>
-                          <w:rFonts w:ascii="Consolas" w:hAnsi="Consolas"/>
-                        </w:rPr>
-                        <w:t>+1</w:t>
-                      </w:r>
-                      <w:r>
-                        <w:rPr>
-                          <w:rFonts w:ascii="Consolas" w:hAnsi="Consolas"/>
-                        </w:rPr>
-                        <w:t>]</w:t>
-                      </w:r>
-                      <w:r>
-                        <w:rPr>
-                          <w:rFonts w:ascii="Consolas" w:hAnsi="Consolas"/>
-                        </w:rPr>
-                        <w:t>)</w:t>
+                        <w:t>, j+1], [i+1, j+1])</w:t>
                       </w:r>
                     </w:p>
                     <w:p>
@@ -3504,7 +2982,7 @@
                     <w:p>
                       <w:pPr>
                         <w:rPr>
-                          <w:rFonts w:ascii="Consolas" w:hAnsi="Consolas" w:hint="eastAsia"/>
+                          <w:rFonts w:ascii="Consolas" w:hAnsi="Consolas"/>
                         </w:rPr>
                       </w:pPr>
                       <w:r>
@@ -3576,33 +3054,33 @@
         <w:widowControl/>
         <w:jc w:val="left"/>
         <w:rPr>
+          <w:rFonts w:ascii="Times New Roman" w:hAnsi="Times New Roman" w:cs="Times New Roman"/>
+          <w:kern w:val="0"/>
+          <w:szCs w:val="21"/>
+        </w:rPr>
+      </w:pPr>
+      <w:r>
+        <w:rPr>
           <w:rFonts w:ascii="Times New Roman" w:hAnsi="Times New Roman" w:cs="Times New Roman" w:hint="eastAsia"/>
           <w:kern w:val="0"/>
           <w:szCs w:val="21"/>
         </w:rPr>
-      </w:pPr>
+        <w:t>S</w:t>
+      </w:r>
+      <w:r>
+        <w:rPr>
+          <w:rFonts w:ascii="Times New Roman" w:hAnsi="Times New Roman" w:cs="Times New Roman"/>
+          <w:kern w:val="0"/>
+          <w:szCs w:val="21"/>
+        </w:rPr>
+        <w:t>ince we build a n</w:t>
+      </w:r>
       <w:r>
         <w:rPr>
           <w:rFonts w:ascii="Times New Roman" w:hAnsi="Times New Roman" w:cs="Times New Roman" w:hint="eastAsia"/>
           <w:kern w:val="0"/>
           <w:szCs w:val="21"/>
         </w:rPr>
-        <w:t>S</w:t>
-      </w:r>
-      <w:r>
-        <w:rPr>
-          <w:rFonts w:ascii="Times New Roman" w:hAnsi="Times New Roman" w:cs="Times New Roman"/>
-          <w:kern w:val="0"/>
-          <w:szCs w:val="21"/>
-        </w:rPr>
-        <w:t>ince we build a n</w:t>
-      </w:r>
-      <w:r>
-        <w:rPr>
-          <w:rFonts w:ascii="Times New Roman" w:hAnsi="Times New Roman" w:cs="Times New Roman" w:hint="eastAsia"/>
-          <w:kern w:val="0"/>
-          <w:szCs w:val="21"/>
-        </w:rPr>
         <w:t>×</w:t>
       </w:r>
       <w:r>
@@ -3613,8 +3091,6 @@
         </w:rPr>
         <w:t>n table and fill each element with constant time (take max value of the three “ancestors”), we could have a run time of O(n^2).</w:t>
       </w:r>
-      <w:bookmarkStart w:id="0" w:name="_GoBack"/>
-      <w:bookmarkEnd w:id="0"/>
     </w:p>
     <w:sectPr>
       <w:headerReference w:type="default" r:id="rId8"/>

</xml_diff>

<commit_message>
Submit P1 and P2
</commit_message>
<xml_diff>
--- a/Assignment_6/CS374 Homework 6 T1.docx
+++ b/Assignment_6/CS374 Homework 6 T1.docx
@@ -9,7 +9,7 @@
         <w:adjustRightInd w:val="0"/>
         <w:jc w:val="left"/>
         <w:rPr>
-          <w:rFonts w:ascii="TeXGyrePagella" w:hAnsi="TeXGyrePagella" w:cs="LMRoman12-Bold"/>
+          <w:rFonts w:ascii="Times New Roman" w:hAnsi="Times New Roman" w:cs="Times New Roman"/>
           <w:b/>
           <w:bCs/>
           <w:kern w:val="0"/>
@@ -19,51 +19,29 @@
       </w:pPr>
       <w:r>
         <w:rPr>
-          <w:rFonts w:ascii="TeXGyrePagella" w:hAnsi="TeXGyrePagella" w:cs="LMRoman12-Bold"/>
+          <w:rFonts w:ascii="Times New Roman" w:hAnsi="Times New Roman" w:cs="Times New Roman"/>
           <w:b/>
           <w:bCs/>
           <w:kern w:val="0"/>
           <w:sz w:val="32"/>
           <w:szCs w:val="32"/>
         </w:rPr>
-        <w:t>ECE374 A</w:t>
-      </w:r>
-      <w:r>
-        <w:rPr>
-          <w:rFonts w:ascii="TeXGyrePagella" w:hAnsi="TeXGyrePagella" w:cs="LMRoman12-Bold" w:hint="eastAsia"/>
+        <w:t xml:space="preserve">ECE374 Assignment </w:t>
+      </w:r>
+      <w:r>
+        <w:rPr>
+          <w:rFonts w:ascii="Times New Roman" w:hAnsi="Times New Roman" w:cs="Times New Roman"/>
           <w:b/>
           <w:bCs/>
           <w:kern w:val="0"/>
           <w:sz w:val="32"/>
           <w:szCs w:val="32"/>
         </w:rPr>
-        <w:t>ssi</w:t>
-      </w:r>
-      <w:r>
-        <w:rPr>
-          <w:rFonts w:ascii="TeXGyrePagella" w:hAnsi="TeXGyrePagella" w:cs="LMRoman12-Bold"/>
-          <w:b/>
-          <w:bCs/>
-          <w:kern w:val="0"/>
-          <w:sz w:val="32"/>
-          <w:szCs w:val="32"/>
-        </w:rPr>
-        <w:t xml:space="preserve">gnment </w:t>
-      </w:r>
-      <w:r>
-        <w:rPr>
-          <w:rFonts w:ascii="TeXGyrePagella" w:hAnsi="TeXGyrePagella" w:cs="LMRoman12-Bold" w:hint="eastAsia"/>
-          <w:b/>
-          <w:bCs/>
-          <w:kern w:val="0"/>
-          <w:sz w:val="32"/>
-          <w:szCs w:val="32"/>
-        </w:rPr>
         <w:t>6</w:t>
       </w:r>
       <w:r>
         <w:rPr>
-          <w:rFonts w:ascii="TeXGyrePagella" w:hAnsi="TeXGyrePagella" w:cs="LMRoman12-Bold"/>
+          <w:rFonts w:ascii="Times New Roman" w:hAnsi="Times New Roman" w:cs="Times New Roman"/>
           <w:b/>
           <w:bCs/>
           <w:kern w:val="0"/>
@@ -80,7 +58,7 @@
         <w:adjustRightInd w:val="0"/>
         <w:jc w:val="left"/>
         <w:rPr>
-          <w:rFonts w:ascii="TeXGyrePagella" w:hAnsi="TeXGyrePagella" w:cs="LMRoman12-Bold"/>
+          <w:rFonts w:ascii="Times New Roman" w:hAnsi="Times New Roman" w:cs="Times New Roman"/>
           <w:kern w:val="0"/>
           <w:sz w:val="24"/>
           <w:szCs w:val="24"/>
@@ -88,70 +66,61 @@
       </w:pPr>
       <w:r>
         <w:rPr>
-          <w:rFonts w:ascii="TeXGyrePagella" w:hAnsi="TeXGyrePagella" w:cs="LMRoman12-Bold" w:hint="eastAsia"/>
+          <w:rFonts w:ascii="Times New Roman" w:hAnsi="Times New Roman" w:cs="Times New Roman"/>
           <w:kern w:val="0"/>
           <w:sz w:val="24"/>
           <w:szCs w:val="24"/>
         </w:rPr>
-        <w:t>Due</w:t>
-      </w:r>
-      <w:r>
-        <w:rPr>
-          <w:rFonts w:ascii="TeXGyrePagella" w:hAnsi="TeXGyrePagella" w:cs="LMRoman12-Bold"/>
+        <w:t xml:space="preserve">Due </w:t>
+      </w:r>
+      <w:r>
+        <w:rPr>
+          <w:rFonts w:ascii="Times New Roman" w:hAnsi="Times New Roman" w:cs="Times New Roman"/>
           <w:kern w:val="0"/>
           <w:sz w:val="24"/>
           <w:szCs w:val="24"/>
         </w:rPr>
-        <w:t xml:space="preserve"> </w:t>
-      </w:r>
-      <w:r>
-        <w:rPr>
-          <w:rFonts w:ascii="TeXGyrePagella" w:hAnsi="TeXGyrePagella" w:cs="LMRoman12-Bold"/>
+        <w:t>0</w:t>
+      </w:r>
+      <w:r>
+        <w:rPr>
+          <w:rFonts w:ascii="Times New Roman" w:hAnsi="Times New Roman" w:cs="Times New Roman"/>
           <w:kern w:val="0"/>
           <w:sz w:val="24"/>
           <w:szCs w:val="24"/>
         </w:rPr>
-        <w:t>0</w:t>
-      </w:r>
-      <w:r>
-        <w:rPr>
-          <w:rFonts w:ascii="TeXGyrePagella" w:hAnsi="TeXGyrePagella" w:cs="LMRoman12-Bold" w:hint="eastAsia"/>
+        <w:t>3</w:t>
+      </w:r>
+      <w:r>
+        <w:rPr>
+          <w:rFonts w:ascii="Times New Roman" w:hAnsi="Times New Roman" w:cs="Times New Roman"/>
           <w:kern w:val="0"/>
           <w:sz w:val="24"/>
           <w:szCs w:val="24"/>
         </w:rPr>
-        <w:t>3</w:t>
-      </w:r>
-      <w:r>
-        <w:rPr>
-          <w:rFonts w:ascii="TeXGyrePagella" w:hAnsi="TeXGyrePagella" w:cs="LMRoman12-Bold"/>
+        <w:t>/</w:t>
+      </w:r>
+      <w:r>
+        <w:rPr>
+          <w:rFonts w:ascii="Times New Roman" w:hAnsi="Times New Roman" w:cs="Times New Roman"/>
           <w:kern w:val="0"/>
           <w:sz w:val="24"/>
           <w:szCs w:val="24"/>
         </w:rPr>
-        <w:t>/</w:t>
-      </w:r>
-      <w:r>
-        <w:rPr>
-          <w:rFonts w:ascii="TeXGyrePagella" w:hAnsi="TeXGyrePagella" w:cs="LMRoman12-Bold" w:hint="eastAsia"/>
+        <w:t>2</w:t>
+      </w:r>
+      <w:r>
+        <w:rPr>
+          <w:rFonts w:ascii="Times New Roman" w:hAnsi="Times New Roman" w:cs="Times New Roman"/>
           <w:kern w:val="0"/>
           <w:sz w:val="24"/>
           <w:szCs w:val="24"/>
         </w:rPr>
-        <w:t>2</w:t>
-      </w:r>
-      <w:r>
-        <w:rPr>
-          <w:rFonts w:ascii="TeXGyrePagella" w:hAnsi="TeXGyrePagella" w:cs="LMRoman12-Bold" w:hint="eastAsia"/>
-          <w:kern w:val="0"/>
-          <w:sz w:val="24"/>
-          <w:szCs w:val="24"/>
-        </w:rPr>
         <w:t>7</w:t>
       </w:r>
       <w:r>
         <w:rPr>
-          <w:rFonts w:ascii="TeXGyrePagella" w:hAnsi="TeXGyrePagella" w:cs="LMRoman12-Bold"/>
+          <w:rFonts w:ascii="Times New Roman" w:hAnsi="Times New Roman" w:cs="Times New Roman"/>
           <w:kern w:val="0"/>
           <w:sz w:val="24"/>
           <w:szCs w:val="24"/>
@@ -166,7 +135,7 @@
         <w:adjustRightInd w:val="0"/>
         <w:jc w:val="left"/>
         <w:rPr>
-          <w:rFonts w:ascii="TeXGyrePagella" w:hAnsi="TeXGyrePagella" w:cs="LMRoman12-Bold"/>
+          <w:rFonts w:ascii="Times New Roman" w:hAnsi="Times New Roman" w:cs="Times New Roman"/>
           <w:b/>
           <w:bCs/>
           <w:kern w:val="0"/>
@@ -176,7 +145,7 @@
       </w:pPr>
       <w:r>
         <w:rPr>
-          <w:rFonts w:ascii="TeXGyrePagella" w:hAnsi="TeXGyrePagella" w:cs="LMRoman12-Bold"/>
+          <w:rFonts w:ascii="Times New Roman" w:hAnsi="Times New Roman" w:cs="Times New Roman"/>
           <w:b/>
           <w:bCs/>
           <w:kern w:val="0"/>
@@ -188,7 +157,7 @@
       <w:proofErr w:type="spellStart"/>
       <w:r>
         <w:rPr>
-          <w:rFonts w:ascii="TeXGyrePagella" w:hAnsi="TeXGyrePagella" w:cs="LMRoman12-Bold"/>
+          <w:rFonts w:ascii="Times New Roman" w:hAnsi="Times New Roman" w:cs="Times New Roman"/>
           <w:b/>
           <w:bCs/>
           <w:kern w:val="0"/>
@@ -206,7 +175,7 @@
         <w:adjustRightInd w:val="0"/>
         <w:jc w:val="left"/>
         <w:rPr>
-          <w:rFonts w:ascii="TeXGyrePagella" w:hAnsi="TeXGyrePagella" w:cs="LMRoman12-Bold"/>
+          <w:rFonts w:ascii="Times New Roman" w:hAnsi="Times New Roman" w:cs="Times New Roman"/>
           <w:i/>
           <w:iCs/>
           <w:kern w:val="0"/>
@@ -216,7 +185,7 @@
       </w:pPr>
       <w:r>
         <w:rPr>
-          <w:rFonts w:ascii="TeXGyrePagella" w:hAnsi="TeXGyrePagella" w:cs="LMRoman12-Bold"/>
+          <w:rFonts w:ascii="Times New Roman" w:hAnsi="Times New Roman" w:cs="Times New Roman"/>
           <w:i/>
           <w:iCs/>
           <w:kern w:val="0"/>
@@ -228,7 +197,7 @@
       <w:proofErr w:type="gramStart"/>
       <w:r>
         <w:rPr>
-          <w:rFonts w:ascii="TeXGyrePagella" w:hAnsi="TeXGyrePagella" w:cs="LMRoman12-Bold"/>
+          <w:rFonts w:ascii="Times New Roman" w:hAnsi="Times New Roman" w:cs="Times New Roman"/>
           <w:i/>
           <w:iCs/>
           <w:kern w:val="0"/>
@@ -239,7 +208,7 @@
       </w:r>
       <w:r>
         <w:rPr>
-          <w:rFonts w:ascii="TeXGyrePagella" w:hAnsi="TeXGyrePagella" w:cs="LMRoman12-Bold"/>
+          <w:rFonts w:ascii="Times New Roman" w:hAnsi="Times New Roman" w:cs="Times New Roman"/>
           <w:i/>
           <w:iCs/>
           <w:kern w:val="0"/>
@@ -251,7 +220,7 @@
       <w:proofErr w:type="gramEnd"/>
       <w:r>
         <w:rPr>
-          <w:rFonts w:ascii="TeXGyrePagella" w:hAnsi="TeXGyrePagella" w:cs="LMRoman12-Bold"/>
+          <w:rFonts w:ascii="Times New Roman" w:hAnsi="Times New Roman" w:cs="Times New Roman"/>
           <w:i/>
           <w:iCs/>
           <w:kern w:val="0"/>
@@ -262,7 +231,7 @@
       </w:r>
       <w:r>
         <w:rPr>
-          <w:rFonts w:ascii="TeXGyrePagella" w:hAnsi="TeXGyrePagella" w:cs="LMRoman12-Bold"/>
+          <w:rFonts w:ascii="Times New Roman" w:hAnsi="Times New Roman" w:cs="Times New Roman"/>
           <w:i/>
           <w:iCs/>
           <w:kern w:val="0"/>
@@ -279,7 +248,7 @@
         <w:adjustRightInd w:val="0"/>
         <w:jc w:val="left"/>
         <w:rPr>
-          <w:rFonts w:ascii="TeXGyrePagella" w:hAnsi="TeXGyrePagella" w:cs="LMRoman12-Bold"/>
+          <w:rFonts w:ascii="Times New Roman" w:hAnsi="Times New Roman" w:cs="Times New Roman"/>
           <w:i/>
           <w:iCs/>
           <w:kern w:val="0"/>
@@ -290,63 +259,52 @@
       <w:proofErr w:type="spellStart"/>
       <w:r>
         <w:rPr>
-          <w:rFonts w:ascii="TeXGyrePagella" w:hAnsi="TeXGyrePagella" w:cs="LMRoman12-Bold" w:hint="eastAsia"/>
+          <w:rFonts w:ascii="Times New Roman" w:hAnsi="Times New Roman" w:cs="Times New Roman"/>
           <w:i/>
           <w:iCs/>
           <w:kern w:val="0"/>
           <w:sz w:val="24"/>
           <w:szCs w:val="24"/>
         </w:rPr>
-        <w:t>J</w:t>
-      </w:r>
-      <w:r>
-        <w:rPr>
-          <w:rFonts w:ascii="TeXGyrePagella" w:hAnsi="TeXGyrePagella" w:cs="LMRoman12-Bold"/>
+        <w:t>Jie</w:t>
+      </w:r>
+      <w:proofErr w:type="spellEnd"/>
+      <w:r>
+        <w:rPr>
+          <w:rFonts w:ascii="Times New Roman" w:hAnsi="Times New Roman" w:cs="Times New Roman"/>
           <w:i/>
           <w:iCs/>
           <w:kern w:val="0"/>
           <w:sz w:val="24"/>
           <w:szCs w:val="24"/>
         </w:rPr>
-        <w:t>ie</w:t>
-      </w:r>
-      <w:proofErr w:type="spellEnd"/>
-      <w:r>
-        <w:rPr>
-          <w:rFonts w:ascii="TeXGyrePagella" w:hAnsi="TeXGyrePagella" w:cs="LMRoman12-Bold"/>
+        <w:t xml:space="preserve"> </w:t>
+      </w:r>
+      <w:r>
+        <w:rPr>
+          <w:rFonts w:ascii="Times New Roman" w:hAnsi="Times New Roman" w:cs="Times New Roman"/>
           <w:i/>
           <w:iCs/>
           <w:kern w:val="0"/>
           <w:sz w:val="24"/>
           <w:szCs w:val="24"/>
         </w:rPr>
-        <w:t xml:space="preserve"> </w:t>
-      </w:r>
-      <w:r>
-        <w:rPr>
-          <w:rFonts w:ascii="TeXGyrePagella" w:hAnsi="TeXGyrePagella" w:cs="LMRoman12-Bold"/>
+        <w:t xml:space="preserve">Wang </w:t>
+      </w:r>
+      <w:r>
+        <w:rPr>
+          <w:rFonts w:ascii="Times New Roman" w:hAnsi="Times New Roman" w:cs="Times New Roman"/>
           <w:i/>
           <w:iCs/>
           <w:kern w:val="0"/>
           <w:sz w:val="24"/>
           <w:szCs w:val="24"/>
         </w:rPr>
-        <w:t xml:space="preserve">Wang </w:t>
-      </w:r>
-      <w:r>
-        <w:rPr>
-          <w:rFonts w:ascii="TeXGyrePagella" w:hAnsi="TeXGyrePagella" w:cs="LMRoman12-Bold"/>
-          <w:i/>
-          <w:iCs/>
-          <w:kern w:val="0"/>
-          <w:sz w:val="24"/>
-          <w:szCs w:val="24"/>
-        </w:rPr>
         <w:tab/>
       </w:r>
       <w:r>
         <w:rPr>
-          <w:rFonts w:ascii="TeXGyrePagella" w:hAnsi="TeXGyrePagella" w:cs="LMRoman12-Bold"/>
+          <w:rFonts w:ascii="Times New Roman" w:hAnsi="Times New Roman" w:cs="Times New Roman"/>
           <w:i/>
           <w:iCs/>
           <w:kern w:val="0"/>
@@ -367,7 +325,7 @@
         <w:adjustRightInd w:val="0"/>
         <w:jc w:val="left"/>
         <w:rPr>
-          <w:rFonts w:ascii="TeXGyrePagella" w:hAnsi="TeXGyrePagella" w:cs="LMRoman12-Bold"/>
+          <w:rFonts w:ascii="Times New Roman" w:hAnsi="Times New Roman" w:cs="Times New Roman"/>
           <w:i/>
           <w:iCs/>
           <w:kern w:val="0"/>
@@ -378,7 +336,7 @@
       <w:proofErr w:type="spellStart"/>
       <w:r>
         <w:rPr>
-          <w:rFonts w:ascii="TeXGyrePagella" w:hAnsi="TeXGyrePagella" w:cs="LMRoman12-Bold"/>
+          <w:rFonts w:ascii="Times New Roman" w:hAnsi="Times New Roman" w:cs="Times New Roman"/>
           <w:i/>
           <w:iCs/>
           <w:kern w:val="0"/>
@@ -390,7 +348,7 @@
       <w:proofErr w:type="spellEnd"/>
       <w:r>
         <w:rPr>
-          <w:rFonts w:ascii="TeXGyrePagella" w:hAnsi="TeXGyrePagella" w:cs="LMRoman12-Bold"/>
+          <w:rFonts w:ascii="Times New Roman" w:hAnsi="Times New Roman" w:cs="Times New Roman"/>
           <w:i/>
           <w:iCs/>
           <w:kern w:val="0"/>
@@ -401,7 +359,7 @@
       </w:r>
       <w:r>
         <w:rPr>
-          <w:rFonts w:ascii="TeXGyrePagella" w:hAnsi="TeXGyrePagella" w:cs="LMRoman12-Bold"/>
+          <w:rFonts w:ascii="Times New Roman" w:hAnsi="Times New Roman" w:cs="Times New Roman"/>
           <w:i/>
           <w:iCs/>
           <w:kern w:val="0"/>
@@ -419,7 +377,7 @@
         <w:adjustRightInd w:val="0"/>
         <w:jc w:val="left"/>
         <w:rPr>
-          <w:rFonts w:ascii="TeXGyrePagella" w:hAnsi="TeXGyrePagella" w:cs="LMRoman12-Bold"/>
+          <w:rFonts w:ascii="Times New Roman" w:hAnsi="Times New Roman" w:cs="Times New Roman"/>
           <w:b/>
           <w:bCs/>
           <w:kern w:val="0"/>
@@ -435,7 +393,7 @@
         <w:adjustRightInd w:val="0"/>
         <w:jc w:val="left"/>
         <w:rPr>
-          <w:rFonts w:ascii="TeXGyrePagella" w:hAnsi="TeXGyrePagella" w:cs="LMRoman12-Bold"/>
+          <w:rFonts w:ascii="Times New Roman" w:hAnsi="Times New Roman" w:cs="Times New Roman"/>
           <w:b/>
           <w:bCs/>
           <w:kern w:val="0"/>
@@ -445,40 +403,18 @@
       </w:pPr>
       <w:r>
         <w:rPr>
-          <w:rFonts w:ascii="TeXGyrePagella" w:hAnsi="TeXGyrePagella" w:cs="LMRoman12-Bold" w:hint="eastAsia"/>
+          <w:rFonts w:ascii="Times New Roman" w:hAnsi="Times New Roman" w:cs="Times New Roman"/>
           <w:b/>
           <w:bCs/>
           <w:kern w:val="0"/>
           <w:sz w:val="24"/>
           <w:szCs w:val="24"/>
         </w:rPr>
-        <w:t>Probl</w:t>
-      </w:r>
-      <w:r>
-        <w:rPr>
-          <w:rFonts w:ascii="TeXGyrePagella" w:hAnsi="TeXGyrePagella" w:cs="LMRoman12-Bold"/>
-          <w:b/>
-          <w:bCs/>
-          <w:kern w:val="0"/>
-          <w:sz w:val="24"/>
-          <w:szCs w:val="24"/>
-        </w:rPr>
-        <w:t>em</w:t>
-      </w:r>
-      <w:r>
-        <w:rPr>
-          <w:rFonts w:ascii="TeXGyrePagella" w:hAnsi="TeXGyrePagella" w:cs="LMRoman12-Bold"/>
-          <w:b/>
-          <w:bCs/>
-          <w:kern w:val="0"/>
-          <w:sz w:val="24"/>
-          <w:szCs w:val="24"/>
-        </w:rPr>
-        <w:t xml:space="preserve"> </w:t>
-      </w:r>
-      <w:r>
-        <w:rPr>
-          <w:rFonts w:ascii="TeXGyrePagella" w:hAnsi="TeXGyrePagella" w:cs="LMRoman12-Bold" w:hint="eastAsia"/>
+        <w:t xml:space="preserve">Problem </w:t>
+      </w:r>
+      <w:r>
+        <w:rPr>
+          <w:rFonts w:ascii="Times New Roman" w:hAnsi="Times New Roman" w:cs="Times New Roman"/>
           <w:b/>
           <w:bCs/>
           <w:kern w:val="0"/>
@@ -590,19 +526,11 @@
       </w:pPr>
       <w:r>
         <w:rPr>
-          <w:rFonts w:ascii="Times New Roman" w:hAnsi="Times New Roman" w:cs="Times New Roman" w:hint="eastAsia"/>
-          <w:kern w:val="0"/>
-          <w:szCs w:val="21"/>
-        </w:rPr>
-        <w:t>Intuition</w:t>
-      </w:r>
-      <w:r>
-        <w:rPr>
-          <w:rFonts w:ascii="Times New Roman" w:hAnsi="Times New Roman" w:cs="Times New Roman"/>
-          <w:kern w:val="0"/>
-          <w:szCs w:val="21"/>
-        </w:rPr>
-        <w:t>:</w:t>
+          <w:rFonts w:ascii="Times New Roman" w:hAnsi="Times New Roman" w:cs="Times New Roman"/>
+          <w:kern w:val="0"/>
+          <w:szCs w:val="21"/>
+        </w:rPr>
+        <w:t>Intuition:</w:t>
       </w:r>
     </w:p>
     <w:p>
@@ -617,59 +545,19 @@
       </w:pPr>
       <w:r>
         <w:rPr>
-          <w:rFonts w:ascii="Times New Roman" w:hAnsi="Times New Roman" w:cs="Times New Roman" w:hint="eastAsia"/>
-          <w:kern w:val="0"/>
-          <w:szCs w:val="21"/>
-        </w:rPr>
-        <w:t>1</w:t>
-      </w:r>
-      <w:r>
-        <w:rPr>
-          <w:rFonts w:ascii="Times New Roman" w:hAnsi="Times New Roman" w:cs="Times New Roman"/>
-          <w:kern w:val="0"/>
-          <w:szCs w:val="21"/>
-        </w:rPr>
-        <w:t xml:space="preserve">. </w:t>
-      </w:r>
-      <w:r>
-        <w:rPr>
-          <w:rFonts w:ascii="Times New Roman" w:hAnsi="Times New Roman" w:cs="Times New Roman" w:hint="eastAsia"/>
-          <w:kern w:val="0"/>
-          <w:szCs w:val="21"/>
-        </w:rPr>
-        <w:t>W</w:t>
-      </w:r>
-      <w:r>
-        <w:rPr>
-          <w:rFonts w:ascii="Times New Roman" w:hAnsi="Times New Roman" w:cs="Times New Roman"/>
-          <w:kern w:val="0"/>
-          <w:szCs w:val="21"/>
-        </w:rPr>
-        <w:t>e could use a n</w:t>
-      </w:r>
-      <w:r>
-        <w:rPr>
-          <w:rFonts w:ascii="Times New Roman" w:hAnsi="Times New Roman" w:cs="Times New Roman" w:hint="eastAsia"/>
-          <w:kern w:val="0"/>
-          <w:szCs w:val="21"/>
-        </w:rPr>
-        <w:t>×</w:t>
-      </w:r>
-      <w:r>
-        <w:rPr>
-          <w:rFonts w:ascii="Times New Roman" w:hAnsi="Times New Roman" w:cs="Times New Roman" w:hint="eastAsia"/>
-          <w:kern w:val="0"/>
-          <w:szCs w:val="21"/>
-        </w:rPr>
-        <w:t>n</w:t>
-      </w:r>
-      <w:r>
-        <w:rPr>
-          <w:rFonts w:ascii="Times New Roman" w:hAnsi="Times New Roman" w:cs="Times New Roman"/>
-          <w:kern w:val="0"/>
-          <w:szCs w:val="21"/>
-        </w:rPr>
-        <w:t xml:space="preserve"> table T to store the value of the maximum square side lengths for each element on the source array A, with each element T[</w:t>
+          <w:rFonts w:ascii="Times New Roman" w:hAnsi="Times New Roman" w:cs="Times New Roman"/>
+          <w:kern w:val="0"/>
+          <w:szCs w:val="21"/>
+        </w:rPr>
+        <w:t xml:space="preserve">1. </w:t>
+      </w:r>
+      <w:r>
+        <w:rPr>
+          <w:rFonts w:ascii="Times New Roman" w:hAnsi="Times New Roman" w:cs="Times New Roman"/>
+          <w:kern w:val="0"/>
+          <w:szCs w:val="21"/>
+        </w:rPr>
+        <w:t>We could use a n×n table T to store the value of the maximum square side lengths for each element on the source array A, with each element T[</w:t>
       </w:r>
       <w:proofErr w:type="spellStart"/>
       <w:r>
@@ -747,19 +635,11 @@
       </w:pPr>
       <w:r>
         <w:rPr>
-          <w:rFonts w:ascii="Times New Roman" w:hAnsi="Times New Roman" w:cs="Times New Roman" w:hint="eastAsia"/>
-          <w:kern w:val="0"/>
-          <w:szCs w:val="21"/>
-        </w:rPr>
-        <w:t>2</w:t>
-      </w:r>
-      <w:r>
-        <w:rPr>
-          <w:rFonts w:ascii="Times New Roman" w:hAnsi="Times New Roman" w:cs="Times New Roman"/>
-          <w:kern w:val="0"/>
-          <w:szCs w:val="21"/>
-        </w:rPr>
-        <w:t>. Recurrence Cases</w:t>
+          <w:rFonts w:ascii="Times New Roman" w:hAnsi="Times New Roman" w:cs="Times New Roman"/>
+          <w:kern w:val="0"/>
+          <w:szCs w:val="21"/>
+        </w:rPr>
+        <w:t>2. Recurrence Cases</w:t>
       </w:r>
     </w:p>
     <w:p>
@@ -774,35 +654,11 @@
       </w:pPr>
       <w:r>
         <w:rPr>
-          <w:rFonts w:ascii="Times New Roman" w:hAnsi="Times New Roman" w:cs="Times New Roman" w:hint="eastAsia"/>
-          <w:kern w:val="0"/>
-          <w:szCs w:val="21"/>
-        </w:rPr>
-        <w:t>(</w:t>
-      </w:r>
-      <w:r>
-        <w:rPr>
-          <w:rFonts w:ascii="Times New Roman" w:hAnsi="Times New Roman" w:cs="Times New Roman"/>
-          <w:kern w:val="0"/>
-          <w:szCs w:val="21"/>
-        </w:rPr>
-        <w:t>1</w:t>
-      </w:r>
-      <w:r>
-        <w:rPr>
-          <w:rFonts w:ascii="Times New Roman" w:hAnsi="Times New Roman" w:cs="Times New Roman" w:hint="eastAsia"/>
-          <w:kern w:val="0"/>
-          <w:szCs w:val="21"/>
-        </w:rPr>
-        <w:t>) Base</w:t>
-      </w:r>
-      <w:r>
-        <w:rPr>
-          <w:rFonts w:ascii="Times New Roman" w:hAnsi="Times New Roman" w:cs="Times New Roman"/>
-          <w:kern w:val="0"/>
-          <w:szCs w:val="21"/>
-        </w:rPr>
-        <w:t xml:space="preserve"> Case</w:t>
+          <w:rFonts w:ascii="Times New Roman" w:hAnsi="Times New Roman" w:cs="Times New Roman"/>
+          <w:kern w:val="0"/>
+          <w:szCs w:val="21"/>
+        </w:rPr>
+        <w:t>(1) Base Case</w:t>
       </w:r>
     </w:p>
     <w:p>
@@ -949,7 +805,7 @@
       </w:pPr>
       <w:r>
         <w:rPr>
-          <w:rFonts w:ascii="Times New Roman" w:hAnsi="Times New Roman" w:cs="Times New Roman" w:hint="eastAsia"/>
+          <w:rFonts w:ascii="Times New Roman" w:hAnsi="Times New Roman" w:cs="Times New Roman"/>
           <w:kern w:val="0"/>
           <w:szCs w:val="21"/>
         </w:rPr>
@@ -1034,7 +890,16 @@
           <w:kern w:val="0"/>
           <w:szCs w:val="21"/>
         </w:rPr>
-        <w:t xml:space="preserve">, j]=1, we should check the row i+1, the column j+1, and the intersection element at [i+1, j+1]. We should add 1 to the max side length if and only if we don’t find any 0 in row i+1, column j+1, and   intersection element at [i+1, j+1]. Therefore, we have </w:t>
+        <w:t xml:space="preserve">, j]=1, we should check the row i+1, the column j+1, and the intersection element at [i+1, j+1]. We should add 1 to the max side length if and only if we don’t find any 0 in row i+1, column j+1, and   </w:t>
+      </w:r>
+      <w:r>
+        <w:rPr>
+          <w:rFonts w:ascii="Times New Roman" w:hAnsi="Times New Roman" w:cs="Times New Roman"/>
+          <w:kern w:val="0"/>
+          <w:szCs w:val="21"/>
+        </w:rPr>
+        <w:lastRenderedPageBreak/>
+        <w:t xml:space="preserve">intersection element at [i+1, j+1]. Therefore, we have </w:t>
       </w:r>
       <m:oMath>
         <m:r>
@@ -1087,7 +952,7 @@
         </m:r>
         <m:r>
           <w:rPr>
-            <w:rFonts w:ascii="Cambria Math" w:eastAsia="Cambria Math" w:hAnsi="Cambria Math" w:cs="Cambria Math"/>
+            <w:rFonts w:ascii="Cambria Math" w:eastAsia="Cambria Math" w:hAnsi="Cambria Math" w:cs="Times New Roman"/>
             <w:kern w:val="0"/>
             <w:szCs w:val="21"/>
           </w:rPr>
@@ -1097,7 +962,7 @@
           <m:funcPr>
             <m:ctrlPr>
               <w:rPr>
-                <w:rFonts w:ascii="Cambria Math" w:eastAsia="Cambria Math" w:hAnsi="Cambria Math" w:cs="Cambria Math"/>
+                <w:rFonts w:ascii="Cambria Math" w:eastAsia="Cambria Math" w:hAnsi="Cambria Math" w:cs="Times New Roman"/>
                 <w:i/>
                 <w:kern w:val="0"/>
                 <w:szCs w:val="21"/>
@@ -1110,7 +975,7 @@
                 <m:sty m:val="p"/>
               </m:rPr>
               <w:rPr>
-                <w:rFonts w:ascii="Cambria Math" w:eastAsia="Cambria Math" w:hAnsi="Cambria Math" w:cs="Cambria Math"/>
+                <w:rFonts w:ascii="Cambria Math" w:eastAsia="Cambria Math" w:hAnsi="Cambria Math" w:cs="Times New Roman"/>
                 <w:kern w:val="0"/>
                 <w:szCs w:val="21"/>
               </w:rPr>
@@ -1124,7 +989,7 @@
                 <m:endChr m:val=""/>
                 <m:ctrlPr>
                   <w:rPr>
-                    <w:rFonts w:ascii="Cambria Math" w:eastAsia="Cambria Math" w:hAnsi="Cambria Math" w:cs="Cambria Math"/>
+                    <w:rFonts w:ascii="Cambria Math" w:eastAsia="Cambria Math" w:hAnsi="Cambria Math" w:cs="Times New Roman"/>
                     <w:i/>
                     <w:kern w:val="0"/>
                     <w:szCs w:val="21"/>
@@ -1136,7 +1001,7 @@
                   <m:eqArrPr>
                     <m:ctrlPr>
                       <w:rPr>
-                        <w:rFonts w:ascii="Cambria Math" w:eastAsia="Cambria Math" w:hAnsi="Cambria Math" w:cs="Cambria Math"/>
+                        <w:rFonts w:ascii="Cambria Math" w:eastAsia="Cambria Math" w:hAnsi="Cambria Math" w:cs="Times New Roman"/>
                         <w:i/>
                         <w:kern w:val="0"/>
                         <w:szCs w:val="21"/>
@@ -1146,7 +1011,7 @@
                   <m:e>
                     <m:r>
                       <w:rPr>
-                        <w:rFonts w:ascii="Cambria Math" w:eastAsia="Cambria Math" w:hAnsi="Cambria Math" w:cs="Cambria Math"/>
+                        <w:rFonts w:ascii="Cambria Math" w:eastAsia="Cambria Math" w:hAnsi="Cambria Math" w:cs="Times New Roman"/>
                         <w:kern w:val="0"/>
                         <w:szCs w:val="21"/>
                       </w:rPr>
@@ -1156,7 +1021,7 @@
                   <m:e>
                     <m:r>
                       <w:rPr>
-                        <w:rFonts w:ascii="Cambria Math" w:eastAsia="Cambria Math" w:hAnsi="Cambria Math" w:cs="Cambria Math"/>
+                        <w:rFonts w:ascii="Cambria Math" w:eastAsia="Cambria Math" w:hAnsi="Cambria Math" w:cs="Times New Roman"/>
                         <w:kern w:val="0"/>
                         <w:szCs w:val="21"/>
                       </w:rPr>
@@ -1166,7 +1031,7 @@
                   <m:e>
                     <m:r>
                       <w:rPr>
-                        <w:rFonts w:ascii="Cambria Math" w:eastAsia="Cambria Math" w:hAnsi="Cambria Math" w:cs="Cambria Math"/>
+                        <w:rFonts w:ascii="Cambria Math" w:eastAsia="Cambria Math" w:hAnsi="Cambria Math" w:cs="Times New Roman"/>
                         <w:kern w:val="0"/>
                         <w:szCs w:val="21"/>
                       </w:rPr>
@@ -1181,19 +1046,11 @@
       </m:oMath>
       <w:r>
         <w:rPr>
-          <w:rFonts w:ascii="Times New Roman" w:hAnsi="Times New Roman" w:cs="Times New Roman" w:hint="eastAsia"/>
-          <w:kern w:val="0"/>
-          <w:szCs w:val="21"/>
-        </w:rPr>
-        <w:t xml:space="preserve"> </w:t>
-      </w:r>
-      <w:r>
-        <w:rPr>
-          <w:rFonts w:ascii="Times New Roman" w:hAnsi="Times New Roman" w:cs="Times New Roman"/>
-          <w:kern w:val="0"/>
-          <w:szCs w:val="21"/>
-        </w:rPr>
-        <w:t xml:space="preserve">in this case. If we have a 0 in any one of </w:t>
+          <w:rFonts w:ascii="Times New Roman" w:hAnsi="Times New Roman" w:cs="Times New Roman"/>
+          <w:kern w:val="0"/>
+          <w:szCs w:val="21"/>
+        </w:rPr>
+        <w:t xml:space="preserve"> in this case. If we have a 0 in any one of </w:t>
       </w:r>
       <w:proofErr w:type="gramStart"/>
       <w:r>
@@ -1229,47 +1086,7 @@
           <w:kern w:val="0"/>
           <w:szCs w:val="21"/>
         </w:rPr>
-        <w:t xml:space="preserve"> </w:t>
-      </w:r>
-      <w:r>
-        <w:rPr>
-          <w:rFonts w:ascii="Times New Roman" w:hAnsi="Times New Roman" w:cs="Times New Roman"/>
-          <w:kern w:val="0"/>
-          <w:szCs w:val="21"/>
-        </w:rPr>
-        <w:t>If we have a</w:t>
-      </w:r>
-      <w:r>
-        <w:rPr>
-          <w:rFonts w:ascii="Times New Roman" w:hAnsi="Times New Roman" w:cs="Times New Roman"/>
-          <w:kern w:val="0"/>
-          <w:szCs w:val="21"/>
-        </w:rPr>
-        <w:t xml:space="preserve"> minimum value of</w:t>
-      </w:r>
-      <w:r>
-        <w:rPr>
-          <w:rFonts w:ascii="Times New Roman" w:hAnsi="Times New Roman" w:cs="Times New Roman"/>
-          <w:kern w:val="0"/>
-          <w:szCs w:val="21"/>
-        </w:rPr>
-        <w:t xml:space="preserve"> </w:t>
-      </w:r>
-      <w:r>
-        <w:rPr>
-          <w:rFonts w:ascii="Times New Roman" w:hAnsi="Times New Roman" w:cs="Times New Roman" w:hint="eastAsia"/>
-          <w:kern w:val="0"/>
-          <w:szCs w:val="21"/>
-        </w:rPr>
-        <w:t>m</w:t>
-      </w:r>
-      <w:r>
-        <w:rPr>
-          <w:rFonts w:ascii="Times New Roman" w:hAnsi="Times New Roman" w:cs="Times New Roman"/>
-          <w:kern w:val="0"/>
-          <w:szCs w:val="21"/>
-        </w:rPr>
-        <w:t xml:space="preserve"> in T[</w:t>
+        <w:t xml:space="preserve"> If we have a minimum value of m in T[</w:t>
       </w:r>
       <w:proofErr w:type="spellStart"/>
       <w:r>
@@ -1287,31 +1104,7 @@
           <w:kern w:val="0"/>
           <w:szCs w:val="21"/>
         </w:rPr>
-        <w:t xml:space="preserve">, j+1], T[i+1,j], T[i+1,j+1], we </w:t>
-      </w:r>
-      <w:r>
-        <w:rPr>
-          <w:rFonts w:ascii="Times New Roman" w:hAnsi="Times New Roman" w:cs="Times New Roman"/>
-          <w:kern w:val="0"/>
-          <w:szCs w:val="21"/>
-        </w:rPr>
-        <w:t xml:space="preserve">could assert that the largest all-1 matrix guaranteed by </w:t>
-      </w:r>
-      <w:r>
-        <w:rPr>
-          <w:rFonts w:ascii="Times New Roman" w:hAnsi="Times New Roman" w:cs="Times New Roman"/>
-          <w:kern w:val="0"/>
-          <w:szCs w:val="21"/>
-        </w:rPr>
-        <w:t>the row i+1, the column j+1</w:t>
-      </w:r>
-      <w:r>
-        <w:rPr>
-          <w:rFonts w:ascii="Times New Roman" w:hAnsi="Times New Roman" w:cs="Times New Roman"/>
-          <w:kern w:val="0"/>
-          <w:szCs w:val="21"/>
-        </w:rPr>
-        <w:t>, and the space between them have a side-length of m, and we could therefore add 1 to obtain a largest side length for [</w:t>
+        <w:t>, j+1], T[i+1,j], T[i+1,j+1], we could assert that the largest all-1 matrix guaranteed by the row i+1, the column j+1, and the space between them have a side-length of m, and we could therefore add 1 to obtain a largest side length for [</w:t>
       </w:r>
       <w:proofErr w:type="spellStart"/>
       <w:r>
@@ -1329,15 +1122,7 @@
           <w:kern w:val="0"/>
           <w:szCs w:val="21"/>
         </w:rPr>
-        <w:t>, j]</w:t>
-      </w:r>
-      <w:r>
-        <w:rPr>
-          <w:rFonts w:ascii="Times New Roman" w:hAnsi="Times New Roman" w:cs="Times New Roman"/>
-          <w:kern w:val="0"/>
-          <w:szCs w:val="21"/>
-        </w:rPr>
-        <w:t>.</w:t>
+        <w:t>, j].</w:t>
       </w:r>
       <w:r>
         <w:rPr>
@@ -1371,19 +1156,11 @@
       </w:pPr>
       <w:r>
         <w:rPr>
-          <w:rFonts w:ascii="Times New Roman" w:hAnsi="Times New Roman" w:cs="Times New Roman" w:hint="eastAsia"/>
-          <w:kern w:val="0"/>
-          <w:szCs w:val="21"/>
-        </w:rPr>
-        <w:t>(</w:t>
-      </w:r>
-      <w:r>
-        <w:rPr>
-          <w:rFonts w:ascii="Times New Roman" w:hAnsi="Times New Roman" w:cs="Times New Roman"/>
-          <w:kern w:val="0"/>
-          <w:szCs w:val="21"/>
-        </w:rPr>
-        <w:t xml:space="preserve">3) Therefore, we would find the final result value to be the maximum value in T. </w:t>
+          <w:rFonts w:ascii="Times New Roman" w:hAnsi="Times New Roman" w:cs="Times New Roman"/>
+          <w:kern w:val="0"/>
+          <w:szCs w:val="21"/>
+        </w:rPr>
+        <w:t xml:space="preserve">(3) Therefore, we would find the final result value to be the maximum value in T. </w:t>
       </w:r>
     </w:p>
     <w:p>
@@ -1598,7 +1375,7 @@
                   </m:r>
                   <m:ctrlPr>
                     <w:rPr>
-                      <w:rFonts w:ascii="Cambria Math" w:eastAsia="Cambria Math" w:hAnsi="Cambria Math" w:cs="Cambria Math"/>
+                      <w:rFonts w:ascii="Cambria Math" w:eastAsia="Cambria Math" w:hAnsi="Cambria Math" w:cs="Times New Roman"/>
                       <w:i/>
                       <w:kern w:val="0"/>
                       <w:szCs w:val="21"/>
@@ -1608,7 +1385,7 @@
                 <m:e>
                   <m:r>
                     <w:rPr>
-                      <w:rFonts w:ascii="Cambria Math" w:eastAsia="Cambria Math" w:hAnsi="Cambria Math" w:cs="Cambria Math"/>
+                      <w:rFonts w:ascii="Cambria Math" w:eastAsia="Cambria Math" w:hAnsi="Cambria Math" w:cs="Times New Roman"/>
                       <w:kern w:val="0"/>
                       <w:szCs w:val="21"/>
                     </w:rPr>
@@ -1618,7 +1395,7 @@
                     <m:funcPr>
                       <m:ctrlPr>
                         <w:rPr>
-                          <w:rFonts w:ascii="Cambria Math" w:eastAsia="Cambria Math" w:hAnsi="Cambria Math" w:cs="Cambria Math"/>
+                          <w:rFonts w:ascii="Cambria Math" w:eastAsia="Cambria Math" w:hAnsi="Cambria Math" w:cs="Times New Roman"/>
                           <w:i/>
                           <w:kern w:val="0"/>
                           <w:szCs w:val="21"/>
@@ -1631,7 +1408,7 @@
                           <m:sty m:val="p"/>
                         </m:rPr>
                         <w:rPr>
-                          <w:rFonts w:ascii="Cambria Math" w:eastAsia="Cambria Math" w:hAnsi="Cambria Math" w:cs="Cambria Math"/>
+                          <w:rFonts w:ascii="Cambria Math" w:eastAsia="Cambria Math" w:hAnsi="Cambria Math" w:cs="Times New Roman"/>
                           <w:kern w:val="0"/>
                           <w:szCs w:val="21"/>
                         </w:rPr>
@@ -1645,7 +1422,7 @@
                           <m:endChr m:val=""/>
                           <m:ctrlPr>
                             <w:rPr>
-                              <w:rFonts w:ascii="Cambria Math" w:eastAsia="Cambria Math" w:hAnsi="Cambria Math" w:cs="Cambria Math"/>
+                              <w:rFonts w:ascii="Cambria Math" w:eastAsia="Cambria Math" w:hAnsi="Cambria Math" w:cs="Times New Roman"/>
                               <w:i/>
                               <w:kern w:val="0"/>
                               <w:szCs w:val="21"/>
@@ -1657,7 +1434,7 @@
                             <m:eqArrPr>
                               <m:ctrlPr>
                                 <w:rPr>
-                                  <w:rFonts w:ascii="Cambria Math" w:eastAsia="Cambria Math" w:hAnsi="Cambria Math" w:cs="Cambria Math"/>
+                                  <w:rFonts w:ascii="Cambria Math" w:eastAsia="Cambria Math" w:hAnsi="Cambria Math" w:cs="Times New Roman"/>
                                   <w:i/>
                                   <w:kern w:val="0"/>
                                   <w:szCs w:val="21"/>
@@ -1667,57 +1444,31 @@
                             <m:e>
                               <m:r>
                                 <w:rPr>
-                                  <w:rFonts w:ascii="Cambria Math" w:eastAsia="Cambria Math" w:hAnsi="Cambria Math" w:cs="Cambria Math"/>
+                                  <w:rFonts w:ascii="Cambria Math" w:eastAsia="Cambria Math" w:hAnsi="Cambria Math" w:cs="Times New Roman"/>
                                   <w:kern w:val="0"/>
                                   <w:szCs w:val="21"/>
                                 </w:rPr>
-                                <m:t>T</m:t>
-                              </m:r>
-                              <m:r>
-                                <w:rPr>
-                                  <w:rFonts w:ascii="Cambria Math" w:eastAsia="Cambria Math" w:hAnsi="Cambria Math" w:cs="Cambria Math"/>
-                                  <w:kern w:val="0"/>
-                                  <w:szCs w:val="21"/>
-                                </w:rPr>
-                                <m:t>[i,j+1]</m:t>
+                                <m:t>T[i,j+1]</m:t>
                               </m:r>
                             </m:e>
                             <m:e>
                               <m:r>
                                 <w:rPr>
-                                  <w:rFonts w:ascii="Cambria Math" w:eastAsia="Cambria Math" w:hAnsi="Cambria Math" w:cs="Cambria Math"/>
+                                  <w:rFonts w:ascii="Cambria Math" w:eastAsia="Cambria Math" w:hAnsi="Cambria Math" w:cs="Times New Roman"/>
                                   <w:kern w:val="0"/>
                                   <w:szCs w:val="21"/>
                                 </w:rPr>
-                                <m:t>T</m:t>
-                              </m:r>
-                              <m:r>
-                                <w:rPr>
-                                  <w:rFonts w:ascii="Cambria Math" w:eastAsia="Cambria Math" w:hAnsi="Cambria Math" w:cs="Cambria Math"/>
-                                  <w:kern w:val="0"/>
-                                  <w:szCs w:val="21"/>
-                                </w:rPr>
-                                <m:t>[i+1,j]</m:t>
+                                <m:t>T[i+1,j]</m:t>
                               </m:r>
                             </m:e>
                             <m:e>
                               <m:r>
                                 <w:rPr>
-                                  <w:rFonts w:ascii="Cambria Math" w:eastAsia="Cambria Math" w:hAnsi="Cambria Math" w:cs="Cambria Math"/>
+                                  <w:rFonts w:ascii="Cambria Math" w:eastAsia="Cambria Math" w:hAnsi="Cambria Math" w:cs="Times New Roman"/>
                                   <w:kern w:val="0"/>
                                   <w:szCs w:val="21"/>
                                 </w:rPr>
-                                <m:t>T</m:t>
-                              </m:r>
-                              <w:bookmarkStart w:id="0" w:name="_GoBack"/>
-                              <w:bookmarkEnd w:id="0"/>
-                              <m:r>
-                                <w:rPr>
-                                  <w:rFonts w:ascii="Cambria Math" w:eastAsia="Cambria Math" w:hAnsi="Cambria Math" w:cs="Cambria Math"/>
-                                  <w:kern w:val="0"/>
-                                  <w:szCs w:val="21"/>
-                                </w:rPr>
-                                <m:t>[i+1,j+1]</m:t>
+                                <m:t>T[i+1,j+1]</m:t>
                               </m:r>
                             </m:e>
                           </m:eqArr>
@@ -1727,7 +1478,7 @@
                   </m:func>
                   <m:r>
                     <w:rPr>
-                      <w:rFonts w:ascii="Cambria Math" w:eastAsia="Cambria Math" w:hAnsi="Cambria Math" w:cs="Cambria Math"/>
+                      <w:rFonts w:ascii="Cambria Math" w:eastAsia="Cambria Math" w:hAnsi="Cambria Math" w:cs="Times New Roman"/>
                       <w:kern w:val="0"/>
                       <w:szCs w:val="21"/>
                     </w:rPr>
@@ -1738,7 +1489,7 @@
                       <m:sty m:val="p"/>
                     </m:rPr>
                     <w:rPr>
-                      <w:rFonts w:ascii="Cambria Math" w:eastAsia="Cambria Math" w:hAnsi="Cambria Math" w:cs="Cambria Math"/>
+                      <w:rFonts w:ascii="Cambria Math" w:eastAsia="Cambria Math" w:hAnsi="Cambria Math" w:cs="Times New Roman"/>
                       <w:kern w:val="0"/>
                       <w:szCs w:val="21"/>
                     </w:rPr>
@@ -1774,7 +1525,7 @@
       </w:pPr>
       <w:r>
         <w:rPr>
-          <w:rFonts w:ascii="Times New Roman" w:hAnsi="Times New Roman" w:cs="Times New Roman" w:hint="eastAsia"/>
+          <w:rFonts w:ascii="Times New Roman" w:hAnsi="Times New Roman" w:cs="Times New Roman"/>
           <w:noProof/>
           <w:kern w:val="0"/>
           <w:szCs w:val="21"/>
@@ -1782,16 +1533,16 @@
         <mc:AlternateContent>
           <mc:Choice Requires="wps">
             <w:drawing>
-              <wp:anchor distT="0" distB="0" distL="114300" distR="114300" simplePos="0" relativeHeight="251659264" behindDoc="0" locked="0" layoutInCell="1" allowOverlap="1" wp14:anchorId="69AC5D91" wp14:editId="54DE4CF0">
+              <wp:anchor distT="0" distB="0" distL="114300" distR="114300" simplePos="0" relativeHeight="251659264" behindDoc="0" locked="0" layoutInCell="1" allowOverlap="1" wp14:anchorId="69AC5D91" wp14:editId="7EE05643">
                 <wp:simplePos x="0" y="0"/>
                 <wp:positionH relativeFrom="column">
                   <wp:posOffset>0</wp:posOffset>
                 </wp:positionH>
                 <wp:positionV relativeFrom="paragraph">
-                  <wp:posOffset>198120</wp:posOffset>
+                  <wp:posOffset>196850</wp:posOffset>
                 </wp:positionV>
-                <wp:extent cx="5292725" cy="3845560"/>
-                <wp:effectExtent l="0" t="0" r="22225" b="21590"/>
+                <wp:extent cx="5292725" cy="4011930"/>
+                <wp:effectExtent l="0" t="0" r="22225" b="26670"/>
                 <wp:wrapTopAndBottom/>
                 <wp:docPr id="7" name="文本框 7"/>
                 <wp:cNvGraphicFramePr/>
@@ -1802,7 +1553,7 @@
                       <wps:spPr>
                         <a:xfrm>
                           <a:off x="0" y="0"/>
-                          <a:ext cx="5292725" cy="3845560"/>
+                          <a:ext cx="5292725" cy="4011930"/>
                         </a:xfrm>
                         <a:prstGeom prst="roundRect">
                           <a:avLst>
@@ -2077,6 +1828,40 @@
                                 <w:rFonts w:ascii="Consolas" w:hAnsi="Consolas"/>
                               </w:rPr>
                               <w:tab/>
+                            </w:r>
+                          </w:p>
+                          <w:p>
+                            <w:pPr>
+                              <w:ind w:firstLine="420"/>
+                              <w:rPr>
+                                <w:rFonts w:ascii="Consolas" w:hAnsi="Consolas"/>
+                              </w:rPr>
+                            </w:pPr>
+                            <w:r>
+                              <w:rPr>
+                                <w:rFonts w:ascii="Consolas" w:hAnsi="Consolas"/>
+                              </w:rPr>
+                              <w:t xml:space="preserve">// Iterate through table </w:t>
+                            </w:r>
+                          </w:p>
+                          <w:p>
+                            <w:pPr>
+                              <w:ind w:firstLine="420"/>
+                              <w:rPr>
+                                <w:rFonts w:ascii="Consolas" w:hAnsi="Consolas" w:hint="eastAsia"/>
+                              </w:rPr>
+                            </w:pPr>
+                            <w:r>
+                              <w:rPr>
+                                <w:rFonts w:ascii="Consolas" w:hAnsi="Consolas" w:hint="eastAsia"/>
+                              </w:rPr>
+                              <w:t>/</w:t>
+                            </w:r>
+                            <w:r>
+                              <w:rPr>
+                                <w:rFonts w:ascii="Consolas" w:hAnsi="Consolas"/>
+                              </w:rPr>
+                              <w:t>/ From bottom-right to upper-left</w:t>
                             </w:r>
                           </w:p>
                           <w:p>
@@ -2426,7 +2211,7 @@
           </mc:Choice>
           <mc:Fallback>
             <w:pict>
-              <v:roundrect w14:anchorId="69AC5D91" id="文本框 7" o:spid="_x0000_s1026" style="position:absolute;margin-left:0;margin-top:15.6pt;width:416.75pt;height:302.8pt;z-index:251659264;visibility:visible;mso-wrap-style:square;mso-width-percent:0;mso-height-percent:0;mso-wrap-distance-left:9pt;mso-wrap-distance-top:0;mso-wrap-distance-right:9pt;mso-wrap-distance-bottom:0;mso-position-horizontal:absolute;mso-position-horizontal-relative:text;mso-position-vertical:absolute;mso-position-vertical-relative:text;mso-width-percent:0;mso-height-percent:0;mso-width-relative:margin;mso-height-relative:margin;v-text-anchor:top" arcsize="3702f" o:gfxdata="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" fillcolor="white [3201]" strokecolor="black [3213]" strokeweight="1pt">
+              <v:roundrect w14:anchorId="69AC5D91" id="文本框 7" o:spid="_x0000_s1026" style="position:absolute;margin-left:0;margin-top:15.5pt;width:416.75pt;height:315.9pt;z-index:251659264;visibility:visible;mso-wrap-style:square;mso-width-percent:0;mso-height-percent:0;mso-wrap-distance-left:9pt;mso-wrap-distance-top:0;mso-wrap-distance-right:9pt;mso-wrap-distance-bottom:0;mso-position-horizontal:absolute;mso-position-horizontal-relative:text;mso-position-vertical:absolute;mso-position-vertical-relative:text;mso-width-percent:0;mso-height-percent:0;mso-width-relative:margin;mso-height-relative:margin;v-text-anchor:top" arcsize="3702f" o:gfxdata="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" fillcolor="white [3201]" strokecolor="black [3213]" strokeweight="1pt">
                 <v:textbox>
                   <w:txbxContent>
                     <w:p>
@@ -2686,6 +2471,40 @@
                           <w:rFonts w:ascii="Consolas" w:hAnsi="Consolas"/>
                         </w:rPr>
                         <w:tab/>
+                      </w:r>
+                    </w:p>
+                    <w:p>
+                      <w:pPr>
+                        <w:ind w:firstLine="420"/>
+                        <w:rPr>
+                          <w:rFonts w:ascii="Consolas" w:hAnsi="Consolas"/>
+                        </w:rPr>
+                      </w:pPr>
+                      <w:r>
+                        <w:rPr>
+                          <w:rFonts w:ascii="Consolas" w:hAnsi="Consolas"/>
+                        </w:rPr>
+                        <w:t xml:space="preserve">// Iterate through table </w:t>
+                      </w:r>
+                    </w:p>
+                    <w:p>
+                      <w:pPr>
+                        <w:ind w:firstLine="420"/>
+                        <w:rPr>
+                          <w:rFonts w:ascii="Consolas" w:hAnsi="Consolas" w:hint="eastAsia"/>
+                        </w:rPr>
+                      </w:pPr>
+                      <w:r>
+                        <w:rPr>
+                          <w:rFonts w:ascii="Consolas" w:hAnsi="Consolas" w:hint="eastAsia"/>
+                        </w:rPr>
+                        <w:t>/</w:t>
+                      </w:r>
+                      <w:r>
+                        <w:rPr>
+                          <w:rFonts w:ascii="Consolas" w:hAnsi="Consolas"/>
+                        </w:rPr>
+                        <w:t>/ From bottom-right to upper-left</w:t>
                       </w:r>
                     </w:p>
                     <w:p>
@@ -3023,19 +2842,11 @@
       </w:r>
       <w:r>
         <w:rPr>
-          <w:rFonts w:ascii="Times New Roman" w:hAnsi="Times New Roman" w:cs="Times New Roman" w:hint="eastAsia"/>
-          <w:kern w:val="0"/>
-          <w:szCs w:val="21"/>
-        </w:rPr>
-        <w:t>T</w:t>
-      </w:r>
-      <w:r>
-        <w:rPr>
-          <w:rFonts w:ascii="Times New Roman" w:hAnsi="Times New Roman" w:cs="Times New Roman"/>
-          <w:kern w:val="0"/>
-          <w:szCs w:val="21"/>
-        </w:rPr>
-        <w:t>herefore, the algorithm is:</w:t>
+          <w:rFonts w:ascii="Times New Roman" w:hAnsi="Times New Roman" w:cs="Times New Roman"/>
+          <w:kern w:val="0"/>
+          <w:szCs w:val="21"/>
+        </w:rPr>
+        <w:t>Therefore, the algorithm is:</w:t>
       </w:r>
     </w:p>
     <w:p>
@@ -3048,48 +2859,23 @@
           <w:szCs w:val="21"/>
         </w:rPr>
       </w:pPr>
-    </w:p>
-    <w:p>
-      <w:pPr>
-        <w:widowControl/>
-        <w:jc w:val="left"/>
-        <w:rPr>
-          <w:rFonts w:ascii="Times New Roman" w:hAnsi="Times New Roman" w:cs="Times New Roman"/>
-          <w:kern w:val="0"/>
-          <w:szCs w:val="21"/>
-        </w:rPr>
-      </w:pPr>
-      <w:r>
-        <w:rPr>
-          <w:rFonts w:ascii="Times New Roman" w:hAnsi="Times New Roman" w:cs="Times New Roman" w:hint="eastAsia"/>
-          <w:kern w:val="0"/>
-          <w:szCs w:val="21"/>
-        </w:rPr>
-        <w:t>S</w:t>
-      </w:r>
-      <w:r>
-        <w:rPr>
-          <w:rFonts w:ascii="Times New Roman" w:hAnsi="Times New Roman" w:cs="Times New Roman"/>
-          <w:kern w:val="0"/>
-          <w:szCs w:val="21"/>
-        </w:rPr>
-        <w:t>ince we build a n</w:t>
-      </w:r>
-      <w:r>
-        <w:rPr>
-          <w:rFonts w:ascii="Times New Roman" w:hAnsi="Times New Roman" w:cs="Times New Roman" w:hint="eastAsia"/>
-          <w:kern w:val="0"/>
-          <w:szCs w:val="21"/>
-        </w:rPr>
-        <w:t>×</w:t>
-      </w:r>
-      <w:r>
-        <w:rPr>
-          <w:rFonts w:ascii="Times New Roman" w:hAnsi="Times New Roman" w:cs="Times New Roman"/>
-          <w:kern w:val="0"/>
-          <w:szCs w:val="21"/>
-        </w:rPr>
-        <w:t>n table and fill each element with constant time (take max value of the three “ancestors”), we could have a run time of O(n^2).</w:t>
+      <w:r>
+        <w:rPr>
+          <w:rFonts w:ascii="Times New Roman" w:hAnsi="Times New Roman" w:cs="Times New Roman"/>
+          <w:kern w:val="0"/>
+          <w:szCs w:val="21"/>
+        </w:rPr>
+        <w:t>Since we build a n×n table and fill each element with constant time (take max value of the three “ancestors”), we could have</w:t>
+      </w:r>
+      <w:bookmarkStart w:id="0" w:name="_GoBack"/>
+      <w:bookmarkEnd w:id="0"/>
+      <w:r>
+        <w:rPr>
+          <w:rFonts w:ascii="Times New Roman" w:hAnsi="Times New Roman" w:cs="Times New Roman"/>
+          <w:kern w:val="0"/>
+          <w:szCs w:val="21"/>
+        </w:rPr>
+        <w:t xml:space="preserve"> a run time of O(n^2).</w:t>
       </w:r>
     </w:p>
     <w:sectPr>

</xml_diff>

<commit_message>
delete dup pdf and update p5 name
</commit_message>
<xml_diff>
--- a/Assignment_6/CS374 Homework 6 T1.docx
+++ b/Assignment_6/CS374 Homework 6 T1.docx
@@ -1,6 +1,6 @@
 
 <file path=word/document.xml><?xml version="1.0" encoding="utf-8"?>
-<w:document xmlns:wpc="http://schemas.microsoft.com/office/word/2010/wordprocessingCanvas" xmlns:cx="http://schemas.microsoft.com/office/drawing/2014/chartex" xmlns:cx1="http://schemas.microsoft.com/office/drawing/2015/9/8/chartex" xmlns:cx2="http://schemas.microsoft.com/office/drawing/2015/10/21/chartex" xmlns:cx3="http://schemas.microsoft.com/office/drawing/2016/5/9/chartex" xmlns:cx4="http://schemas.microsoft.com/office/drawing/2016/5/10/chartex" xmlns:cx5="http://schemas.microsoft.com/office/drawing/2016/5/11/chartex" xmlns:cx6="http://schemas.microsoft.com/office/drawing/2016/5/12/chartex" xmlns:cx7="http://schemas.microsoft.com/office/drawing/2016/5/13/chartex" xmlns:cx8="http://schemas.microsoft.com/office/drawing/2016/5/14/chartex" xmlns:mc="http://schemas.openxmlformats.org/markup-compatibility/2006" xmlns:aink="http://schemas.microsoft.com/office/drawing/2016/ink" xmlns:am3d="http://schemas.microsoft.com/office/drawing/2017/model3d" xmlns:o="urn:schemas-microsoft-com:office:office" xmlns:r="http://schemas.openxmlformats.org/officeDocument/2006/relationships" xmlns:m="http://schemas.openxmlformats.org/officeDocument/2006/math" xmlns:v="urn:schemas-microsoft-com:vml" xmlns:wp14="http://schemas.microsoft.com/office/word/2010/wordprocessingDrawing" xmlns:wp="http://schemas.openxmlformats.org/drawingml/2006/wordprocessingDrawing" xmlns:w10="urn:schemas-microsoft-com:office:word" xmlns:w="http://schemas.openxmlformats.org/wordprocessingml/2006/main" xmlns:w14="http://schemas.microsoft.com/office/word/2010/wordml" xmlns:w15="http://schemas.microsoft.com/office/word/2012/wordml" xmlns:w16cid="http://schemas.microsoft.com/office/word/2016/wordml/cid" xmlns:w16se="http://schemas.microsoft.com/office/word/2015/wordml/symex" xmlns:wpg="http://schemas.microsoft.com/office/word/2010/wordprocessingGroup" xmlns:wpi="http://schemas.microsoft.com/office/word/2010/wordprocessingInk" xmlns:wne="http://schemas.microsoft.com/office/word/2006/wordml" xmlns:wps="http://schemas.microsoft.com/office/word/2010/wordprocessingShape" mc:Ignorable="w14 w15 w16se w16cid wp14">
+<w:document xmlns:wpc="http://schemas.microsoft.com/office/word/2010/wordprocessingCanvas" xmlns:cx="http://schemas.microsoft.com/office/drawing/2014/chartex" xmlns:cx1="http://schemas.microsoft.com/office/drawing/2015/9/8/chartex" xmlns:cx2="http://schemas.microsoft.com/office/drawing/2015/10/21/chartex" xmlns:cx3="http://schemas.microsoft.com/office/drawing/2016/5/9/chartex" xmlns:cx4="http://schemas.microsoft.com/office/drawing/2016/5/10/chartex" xmlns:cx5="http://schemas.microsoft.com/office/drawing/2016/5/11/chartex" xmlns:cx6="http://schemas.microsoft.com/office/drawing/2016/5/12/chartex" xmlns:cx7="http://schemas.microsoft.com/office/drawing/2016/5/13/chartex" xmlns:cx8="http://schemas.microsoft.com/office/drawing/2016/5/14/chartex" xmlns:mc="http://schemas.openxmlformats.org/markup-compatibility/2006" xmlns:aink="http://schemas.microsoft.com/office/drawing/2016/ink" xmlns:am3d="http://schemas.microsoft.com/office/drawing/2017/model3d" xmlns:o="urn:schemas-microsoft-com:office:office" xmlns:oel="http://schemas.microsoft.com/office/2019/extlst" xmlns:r="http://schemas.openxmlformats.org/officeDocument/2006/relationships" xmlns:m="http://schemas.openxmlformats.org/officeDocument/2006/math" xmlns:v="urn:schemas-microsoft-com:vml" xmlns:wp14="http://schemas.microsoft.com/office/word/2010/wordprocessingDrawing" xmlns:wp="http://schemas.openxmlformats.org/drawingml/2006/wordprocessingDrawing" xmlns:w10="urn:schemas-microsoft-com:office:word" xmlns:w="http://schemas.openxmlformats.org/wordprocessingml/2006/main" xmlns:w14="http://schemas.microsoft.com/office/word/2010/wordml" xmlns:w15="http://schemas.microsoft.com/office/word/2012/wordml" xmlns:w16cex="http://schemas.microsoft.com/office/word/2018/wordml/cex" xmlns:w16cid="http://schemas.microsoft.com/office/word/2016/wordml/cid" xmlns:w16="http://schemas.microsoft.com/office/word/2018/wordml" xmlns:w16sdtdh="http://schemas.microsoft.com/office/word/2020/wordml/sdtdatahash" xmlns:w16se="http://schemas.microsoft.com/office/word/2015/wordml/symex" xmlns:wpg="http://schemas.microsoft.com/office/word/2010/wordprocessingGroup" xmlns:wpi="http://schemas.microsoft.com/office/word/2010/wordprocessingInk" xmlns:wne="http://schemas.microsoft.com/office/word/2006/wordml" xmlns:wps="http://schemas.microsoft.com/office/word/2010/wordprocessingShape" mc:Ignorable="w14 w15 w16se w16cid w16 w16cex w16sdtdh wp14">
   <w:body>
     <w:p>
       <w:pPr>
@@ -152,21 +152,8 @@
           <w:sz w:val="24"/>
           <w:szCs w:val="24"/>
         </w:rPr>
-        <w:t xml:space="preserve">Group &amp; </w:t>
-      </w:r>
-      <w:proofErr w:type="spellStart"/>
-      <w:r>
-        <w:rPr>
-          <w:rFonts w:ascii="Times New Roman" w:hAnsi="Times New Roman" w:cs="Times New Roman"/>
-          <w:b/>
-          <w:bCs/>
-          <w:kern w:val="0"/>
-          <w:sz w:val="24"/>
-          <w:szCs w:val="24"/>
-        </w:rPr>
-        <w:t>netid</w:t>
-      </w:r>
-      <w:proofErr w:type="spellEnd"/>
+        <w:t>Group &amp; netid</w:t>
+      </w:r>
     </w:p>
     <w:p>
       <w:pPr>
@@ -192,9 +179,8 @@
           <w:sz w:val="24"/>
           <w:szCs w:val="24"/>
         </w:rPr>
-        <w:t xml:space="preserve">Chen </w:t>
-      </w:r>
-      <w:proofErr w:type="gramStart"/>
+        <w:t xml:space="preserve">Chen Si  </w:t>
+      </w:r>
       <w:r>
         <w:rPr>
           <w:rFonts w:ascii="Times New Roman" w:hAnsi="Times New Roman" w:cs="Times New Roman"/>
@@ -204,20 +190,8 @@
           <w:sz w:val="24"/>
           <w:szCs w:val="24"/>
         </w:rPr>
-        <w:t xml:space="preserve">Si  </w:t>
-      </w:r>
-      <w:r>
-        <w:rPr>
-          <w:rFonts w:ascii="Times New Roman" w:hAnsi="Times New Roman" w:cs="Times New Roman"/>
-          <w:i/>
-          <w:iCs/>
-          <w:kern w:val="0"/>
-          <w:sz w:val="24"/>
-          <w:szCs w:val="24"/>
-        </w:rPr>
         <w:tab/>
       </w:r>
-      <w:proofErr w:type="gramEnd"/>
       <w:r>
         <w:rPr>
           <w:rFonts w:ascii="Times New Roman" w:hAnsi="Times New Roman" w:cs="Times New Roman"/>
@@ -256,7 +230,6 @@
           <w:szCs w:val="24"/>
         </w:rPr>
       </w:pPr>
-      <w:proofErr w:type="spellStart"/>
       <w:r>
         <w:rPr>
           <w:rFonts w:ascii="Times New Roman" w:hAnsi="Times New Roman" w:cs="Times New Roman"/>
@@ -266,19 +239,7 @@
           <w:sz w:val="24"/>
           <w:szCs w:val="24"/>
         </w:rPr>
-        <w:t>Jie</w:t>
-      </w:r>
-      <w:proofErr w:type="spellEnd"/>
-      <w:r>
-        <w:rPr>
-          <w:rFonts w:ascii="Times New Roman" w:hAnsi="Times New Roman" w:cs="Times New Roman"/>
-          <w:i/>
-          <w:iCs/>
-          <w:kern w:val="0"/>
-          <w:sz w:val="24"/>
-          <w:szCs w:val="24"/>
-        </w:rPr>
-        <w:t xml:space="preserve"> </w:t>
+        <w:t xml:space="preserve">Jie </w:t>
       </w:r>
       <w:r>
         <w:rPr>
@@ -333,7 +294,6 @@
           <w:szCs w:val="24"/>
         </w:rPr>
       </w:pPr>
-      <w:proofErr w:type="spellStart"/>
       <w:r>
         <w:rPr>
           <w:rFonts w:ascii="Times New Roman" w:hAnsi="Times New Roman" w:cs="Times New Roman"/>
@@ -343,19 +303,7 @@
           <w:sz w:val="24"/>
           <w:szCs w:val="24"/>
         </w:rPr>
-        <w:t>Shitian</w:t>
-      </w:r>
-      <w:proofErr w:type="spellEnd"/>
-      <w:r>
-        <w:rPr>
-          <w:rFonts w:ascii="Times New Roman" w:hAnsi="Times New Roman" w:cs="Times New Roman"/>
-          <w:i/>
-          <w:iCs/>
-          <w:kern w:val="0"/>
-          <w:sz w:val="24"/>
-          <w:szCs w:val="24"/>
-        </w:rPr>
-        <w:t xml:space="preserve"> Yang </w:t>
+        <w:t xml:space="preserve">Shitian Yang </w:t>
       </w:r>
       <w:r>
         <w:rPr>
@@ -677,7 +625,43 @@
           <w:kern w:val="0"/>
           <w:szCs w:val="21"/>
         </w:rPr>
-        <w:t xml:space="preserve">If the element at </w:t>
+        <w:t>If the element at A[</w:t>
+      </w:r>
+      <w:proofErr w:type="spellStart"/>
+      <w:r>
+        <w:rPr>
+          <w:rFonts w:ascii="Times New Roman" w:hAnsi="Times New Roman" w:cs="Times New Roman"/>
+          <w:kern w:val="0"/>
+          <w:szCs w:val="21"/>
+        </w:rPr>
+        <w:t>i</w:t>
+      </w:r>
+      <w:proofErr w:type="spellEnd"/>
+      <w:r>
+        <w:rPr>
+          <w:rFonts w:ascii="Times New Roman" w:hAnsi="Times New Roman" w:cs="Times New Roman"/>
+          <w:kern w:val="0"/>
+          <w:szCs w:val="21"/>
+        </w:rPr>
+        <w:t>, j] is 0, we should mark T[</w:t>
+      </w:r>
+      <w:proofErr w:type="spellStart"/>
+      <w:r>
+        <w:rPr>
+          <w:rFonts w:ascii="Times New Roman" w:hAnsi="Times New Roman" w:cs="Times New Roman"/>
+          <w:kern w:val="0"/>
+          <w:szCs w:val="21"/>
+        </w:rPr>
+        <w:t>i</w:t>
+      </w:r>
+      <w:proofErr w:type="spellEnd"/>
+      <w:r>
+        <w:rPr>
+          <w:rFonts w:ascii="Times New Roman" w:hAnsi="Times New Roman" w:cs="Times New Roman"/>
+          <w:kern w:val="0"/>
+          <w:szCs w:val="21"/>
+        </w:rPr>
+        <w:t xml:space="preserve">, j] as 0, as we can’t construct a square of 1s with </w:t>
       </w:r>
       <w:proofErr w:type="gramStart"/>
       <w:r>
@@ -686,9 +670,8 @@
           <w:kern w:val="0"/>
           <w:szCs w:val="21"/>
         </w:rPr>
-        <w:t>A[</w:t>
-      </w:r>
-      <w:proofErr w:type="spellStart"/>
+        <w:t>a</w:t>
+      </w:r>
       <w:proofErr w:type="gramEnd"/>
       <w:r>
         <w:rPr>
@@ -696,34 +679,7 @@
           <w:kern w:val="0"/>
           <w:szCs w:val="21"/>
         </w:rPr>
-        <w:t>i</w:t>
-      </w:r>
-      <w:proofErr w:type="spellEnd"/>
-      <w:r>
-        <w:rPr>
-          <w:rFonts w:ascii="Times New Roman" w:hAnsi="Times New Roman" w:cs="Times New Roman"/>
-          <w:kern w:val="0"/>
-          <w:szCs w:val="21"/>
-        </w:rPr>
-        <w:t>, j] is 0, we should mark T[</w:t>
-      </w:r>
-      <w:proofErr w:type="spellStart"/>
-      <w:r>
-        <w:rPr>
-          <w:rFonts w:ascii="Times New Roman" w:hAnsi="Times New Roman" w:cs="Times New Roman"/>
-          <w:kern w:val="0"/>
-          <w:szCs w:val="21"/>
-        </w:rPr>
-        <w:t>i</w:t>
-      </w:r>
-      <w:proofErr w:type="spellEnd"/>
-      <w:r>
-        <w:rPr>
-          <w:rFonts w:ascii="Times New Roman" w:hAnsi="Times New Roman" w:cs="Times New Roman"/>
-          <w:kern w:val="0"/>
-          <w:szCs w:val="21"/>
-        </w:rPr>
-        <w:t>, j] as 0, as we can’t construct a square of 1s with a upper-left corner of 0.</w:t>
+        <w:t xml:space="preserve"> upper-left corner of 0.</w:t>
       </w:r>
     </w:p>
     <w:p>
@@ -761,7 +717,7 @@
           <w:kern w:val="0"/>
           <w:szCs w:val="21"/>
         </w:rPr>
-        <w:t xml:space="preserve">the bottom row </w:t>
+        <w:t>the bottom row T[n, :] and the right-most column T</w:t>
       </w:r>
       <w:proofErr w:type="gramStart"/>
       <w:r>
@@ -770,7 +726,7 @@
           <w:kern w:val="0"/>
           <w:szCs w:val="21"/>
         </w:rPr>
-        <w:t>T[</w:t>
+        <w:t>[:,</w:t>
       </w:r>
       <w:proofErr w:type="gramEnd"/>
       <w:r>
@@ -779,7 +735,7 @@
           <w:kern w:val="0"/>
           <w:szCs w:val="21"/>
         </w:rPr>
-        <w:t>n, :] and the right-most column T[:, n] to be themselves.</w:t>
+        <w:t xml:space="preserve"> n] to be themselves.</w:t>
       </w:r>
     </w:p>
     <w:p>
@@ -862,19 +818,9 @@
           <w:kern w:val="0"/>
           <w:szCs w:val="21"/>
         </w:rPr>
-        <w:t xml:space="preserve">, j], with </w:t>
-      </w:r>
-      <w:proofErr w:type="gramStart"/>
-      <w:r>
-        <w:rPr>
-          <w:rFonts w:ascii="Times New Roman" w:hAnsi="Times New Roman" w:cs="Times New Roman"/>
-          <w:kern w:val="0"/>
-          <w:szCs w:val="21"/>
-        </w:rPr>
-        <w:t>A[</w:t>
+        <w:t>, j], with A[</w:t>
       </w:r>
       <w:proofErr w:type="spellStart"/>
-      <w:proofErr w:type="gramEnd"/>
       <w:r>
         <w:rPr>
           <w:rFonts w:ascii="Times New Roman" w:hAnsi="Times New Roman" w:cs="Times New Roman"/>
@@ -1050,19 +996,9 @@
           <w:kern w:val="0"/>
           <w:szCs w:val="21"/>
         </w:rPr>
-        <w:t xml:space="preserve"> in this case. If we have a 0 in any one of </w:t>
-      </w:r>
-      <w:proofErr w:type="gramStart"/>
-      <w:r>
-        <w:rPr>
-          <w:rFonts w:ascii="Times New Roman" w:hAnsi="Times New Roman" w:cs="Times New Roman"/>
-          <w:kern w:val="0"/>
-          <w:szCs w:val="21"/>
-        </w:rPr>
-        <w:t>T[</w:t>
+        <w:t xml:space="preserve"> in this case. If we have a 0 in any one of T[</w:t>
       </w:r>
       <w:proofErr w:type="spellStart"/>
-      <w:proofErr w:type="gramEnd"/>
       <w:r>
         <w:rPr>
           <w:rFonts w:ascii="Times New Roman" w:hAnsi="Times New Roman" w:cs="Times New Roman"/>
@@ -1607,7 +1543,6 @@
                               <w:t xml:space="preserve">n = </w:t>
                             </w:r>
                             <w:proofErr w:type="spellStart"/>
-                            <w:proofErr w:type="gramStart"/>
                             <w:r>
                               <w:rPr>
                                 <w:rFonts w:ascii="Consolas" w:hAnsi="Consolas"/>
@@ -1615,7 +1550,6 @@
                               <w:t>A.sidelength</w:t>
                             </w:r>
                             <w:proofErr w:type="spellEnd"/>
-                            <w:proofErr w:type="gramEnd"/>
                           </w:p>
                           <w:p>
                             <w:pPr>
@@ -1628,21 +1562,7 @@
                                 <w:rFonts w:ascii="Consolas" w:hAnsi="Consolas"/>
                               </w:rPr>
                               <w:tab/>
-                              <w:t xml:space="preserve">T = </w:t>
-                            </w:r>
-                            <w:proofErr w:type="gramStart"/>
-                            <w:r>
-                              <w:rPr>
-                                <w:rFonts w:ascii="Consolas" w:hAnsi="Consolas"/>
-                              </w:rPr>
-                              <w:t>table(</w:t>
-                            </w:r>
-                            <w:proofErr w:type="gramEnd"/>
-                            <w:r>
-                              <w:rPr>
-                                <w:rFonts w:ascii="Consolas" w:hAnsi="Consolas"/>
-                              </w:rPr>
-                              <w:t>n, n)</w:t>
+                              <w:t>T = table(n, n)</w:t>
                             </w:r>
                           </w:p>
                           <w:p>
@@ -1703,7 +1623,21 @@
                               <w:rPr>
                                 <w:rFonts w:ascii="Consolas" w:hAnsi="Consolas"/>
                               </w:rPr>
-                              <w:t xml:space="preserve"> 1 to n:</w:t>
+                              <w:t xml:space="preserve"> 1 </w:t>
+                            </w:r>
+                            <w:proofErr w:type="spellStart"/>
+                            <w:r>
+                              <w:rPr>
+                                <w:rFonts w:ascii="Consolas" w:hAnsi="Consolas"/>
+                              </w:rPr>
+                              <w:t>to n</w:t>
+                            </w:r>
+                            <w:proofErr w:type="spellEnd"/>
+                            <w:r>
+                              <w:rPr>
+                                <w:rFonts w:ascii="Consolas" w:hAnsi="Consolas"/>
+                              </w:rPr>
+                              <w:t>:</w:t>
                             </w:r>
                           </w:p>
                           <w:p>
@@ -1729,16 +1663,9 @@
                                 <w:rFonts w:ascii="Consolas" w:hAnsi="Consolas"/>
                               </w:rPr>
                               <w:tab/>
-                            </w:r>
-                            <w:proofErr w:type="gramStart"/>
-                            <w:r>
-                              <w:rPr>
-                                <w:rFonts w:ascii="Consolas" w:hAnsi="Consolas"/>
-                              </w:rPr>
                               <w:t>T[</w:t>
                             </w:r>
                             <w:proofErr w:type="spellStart"/>
-                            <w:proofErr w:type="gramEnd"/>
                             <w:r>
                               <w:rPr>
                                 <w:rFonts w:ascii="Consolas" w:hAnsi="Consolas"/>
@@ -1774,19 +1701,11 @@
                                 <w:rFonts w:ascii="Consolas" w:hAnsi="Consolas"/>
                               </w:rPr>
                             </w:pPr>
-                            <w:proofErr w:type="gramStart"/>
-                            <w:r>
-                              <w:rPr>
-                                <w:rFonts w:ascii="Consolas" w:hAnsi="Consolas"/>
-                              </w:rPr>
-                              <w:t>T[</w:t>
-                            </w:r>
-                            <w:proofErr w:type="gramEnd"/>
-                            <w:r>
-                              <w:rPr>
-                                <w:rFonts w:ascii="Consolas" w:hAnsi="Consolas"/>
-                              </w:rPr>
-                              <w:t xml:space="preserve">n, </w:t>
+                            <w:r>
+                              <w:rPr>
+                                <w:rFonts w:ascii="Consolas" w:hAnsi="Consolas"/>
+                              </w:rPr>
+                              <w:t xml:space="preserve">T[n, </w:t>
                             </w:r>
                             <w:proofErr w:type="spellStart"/>
                             <w:r>
@@ -1848,7 +1767,7 @@
                             <w:pPr>
                               <w:ind w:firstLine="420"/>
                               <w:rPr>
-                                <w:rFonts w:ascii="Consolas" w:hAnsi="Consolas" w:hint="eastAsia"/>
+                                <w:rFonts w:ascii="Consolas" w:hAnsi="Consolas"/>
                               </w:rPr>
                             </w:pPr>
                             <w:r>
@@ -1959,17 +1878,9 @@
                                 <w:rFonts w:ascii="Consolas" w:hAnsi="Consolas"/>
                               </w:rPr>
                               <w:tab/>
-                              <w:t>if (</w:t>
-                            </w:r>
-                            <w:proofErr w:type="gramStart"/>
-                            <w:r>
-                              <w:rPr>
-                                <w:rFonts w:ascii="Consolas" w:hAnsi="Consolas"/>
-                              </w:rPr>
-                              <w:t>A[</w:t>
+                              <w:t>if (A[</w:t>
                             </w:r>
                             <w:proofErr w:type="spellStart"/>
-                            <w:proofErr w:type="gramEnd"/>
                             <w:r>
                               <w:rPr>
                                 <w:rFonts w:ascii="Consolas" w:hAnsi="Consolas"/>
@@ -2013,16 +1924,9 @@
                                 <w:rFonts w:ascii="Consolas" w:hAnsi="Consolas"/>
                               </w:rPr>
                               <w:tab/>
-                            </w:r>
-                            <w:proofErr w:type="gramStart"/>
-                            <w:r>
-                              <w:rPr>
-                                <w:rFonts w:ascii="Consolas" w:hAnsi="Consolas"/>
-                              </w:rPr>
                               <w:t>T[</w:t>
                             </w:r>
                             <w:proofErr w:type="spellStart"/>
-                            <w:proofErr w:type="gramEnd"/>
                             <w:r>
                               <w:rPr>
                                 <w:rFonts w:ascii="Consolas" w:hAnsi="Consolas"/>
@@ -2092,16 +1996,9 @@
                                 <w:rFonts w:ascii="Consolas" w:hAnsi="Consolas"/>
                               </w:rPr>
                               <w:tab/>
-                            </w:r>
-                            <w:proofErr w:type="gramStart"/>
-                            <w:r>
-                              <w:rPr>
-                                <w:rFonts w:ascii="Consolas" w:hAnsi="Consolas"/>
-                              </w:rPr>
                               <w:t>T[</w:t>
                             </w:r>
                             <w:proofErr w:type="spellStart"/>
-                            <w:proofErr w:type="gramEnd"/>
                             <w:r>
                               <w:rPr>
                                 <w:rFonts w:ascii="Consolas" w:hAnsi="Consolas"/>
@@ -2113,7 +2010,13 @@
                               <w:rPr>
                                 <w:rFonts w:ascii="Consolas" w:hAnsi="Consolas"/>
                               </w:rPr>
-                              <w:t>, j] = 1 + max</w:t>
+                              <w:t>, j] = 1 + m</w:t>
+                            </w:r>
+                            <w:r>
+                              <w:rPr>
+                                <w:rFonts w:ascii="Consolas" w:hAnsi="Consolas"/>
+                              </w:rPr>
+                              <w:t>in</w:t>
                             </w:r>
                             <w:r>
                               <w:rPr>
@@ -2125,7 +2028,19 @@
                               <w:rPr>
                                 <w:rFonts w:ascii="Consolas" w:hAnsi="Consolas"/>
                               </w:rPr>
-                              <w:t>T[i+1, j], [</w:t>
+                              <w:t xml:space="preserve">T[i+1, j], </w:t>
+                            </w:r>
+                            <w:r>
+                              <w:rPr>
+                                <w:rFonts w:ascii="Consolas" w:hAnsi="Consolas"/>
+                              </w:rPr>
+                              <w:t>T</w:t>
+                            </w:r>
+                            <w:r>
+                              <w:rPr>
+                                <w:rFonts w:ascii="Consolas" w:hAnsi="Consolas"/>
+                              </w:rPr>
+                              <w:t>[</w:t>
                             </w:r>
                             <w:proofErr w:type="spellStart"/>
                             <w:r>
@@ -2211,7 +2126,7 @@
           </mc:Choice>
           <mc:Fallback>
             <w:pict>
-              <v:roundrect w14:anchorId="69AC5D91" id="文本框 7" o:spid="_x0000_s1026" style="position:absolute;margin-left:0;margin-top:15.5pt;width:416.75pt;height:315.9pt;z-index:251659264;visibility:visible;mso-wrap-style:square;mso-width-percent:0;mso-height-percent:0;mso-wrap-distance-left:9pt;mso-wrap-distance-top:0;mso-wrap-distance-right:9pt;mso-wrap-distance-bottom:0;mso-position-horizontal:absolute;mso-position-horizontal-relative:text;mso-position-vertical:absolute;mso-position-vertical-relative:text;mso-width-percent:0;mso-height-percent:0;mso-width-relative:margin;mso-height-relative:margin;v-text-anchor:top" arcsize="3702f" o:gfxdata="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" fillcolor="white [3201]" strokecolor="black [3213]" strokeweight="1pt">
+              <v:roundrect w14:anchorId="69AC5D91" id="文本框 7" o:spid="_x0000_s1026" style="position:absolute;margin-left:0;margin-top:15.5pt;width:416.75pt;height:315.9pt;z-index:251659264;visibility:visible;mso-wrap-style:square;mso-width-percent:0;mso-height-percent:0;mso-wrap-distance-left:9pt;mso-wrap-distance-top:0;mso-wrap-distance-right:9pt;mso-wrap-distance-bottom:0;mso-position-horizontal:absolute;mso-position-horizontal-relative:text;mso-position-vertical:absolute;mso-position-vertical-relative:text;mso-width-percent:0;mso-height-percent:0;mso-width-relative:margin;mso-height-relative:margin;v-text-anchor:top" arcsize="3702f" o:gfxdata="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" fillcolor="white [3201]" strokecolor="black [3213]" strokeweight="1pt">
                 <v:textbox>
                   <w:txbxContent>
                     <w:p>
@@ -2250,7 +2165,6 @@
                         <w:t xml:space="preserve">n = </w:t>
                       </w:r>
                       <w:proofErr w:type="spellStart"/>
-                      <w:proofErr w:type="gramStart"/>
                       <w:r>
                         <w:rPr>
                           <w:rFonts w:ascii="Consolas" w:hAnsi="Consolas"/>
@@ -2258,7 +2172,6 @@
                         <w:t>A.sidelength</w:t>
                       </w:r>
                       <w:proofErr w:type="spellEnd"/>
-                      <w:proofErr w:type="gramEnd"/>
                     </w:p>
                     <w:p>
                       <w:pPr>
@@ -2271,21 +2184,7 @@
                           <w:rFonts w:ascii="Consolas" w:hAnsi="Consolas"/>
                         </w:rPr>
                         <w:tab/>
-                        <w:t xml:space="preserve">T = </w:t>
-                      </w:r>
-                      <w:proofErr w:type="gramStart"/>
-                      <w:r>
-                        <w:rPr>
-                          <w:rFonts w:ascii="Consolas" w:hAnsi="Consolas"/>
-                        </w:rPr>
-                        <w:t>table(</w:t>
-                      </w:r>
-                      <w:proofErr w:type="gramEnd"/>
-                      <w:r>
-                        <w:rPr>
-                          <w:rFonts w:ascii="Consolas" w:hAnsi="Consolas"/>
-                        </w:rPr>
-                        <w:t>n, n)</w:t>
+                        <w:t>T = table(n, n)</w:t>
                       </w:r>
                     </w:p>
                     <w:p>
@@ -2346,7 +2245,21 @@
                         <w:rPr>
                           <w:rFonts w:ascii="Consolas" w:hAnsi="Consolas"/>
                         </w:rPr>
-                        <w:t xml:space="preserve"> 1 to n:</w:t>
+                        <w:t xml:space="preserve"> 1 </w:t>
+                      </w:r>
+                      <w:proofErr w:type="spellStart"/>
+                      <w:r>
+                        <w:rPr>
+                          <w:rFonts w:ascii="Consolas" w:hAnsi="Consolas"/>
+                        </w:rPr>
+                        <w:t>to n</w:t>
+                      </w:r>
+                      <w:proofErr w:type="spellEnd"/>
+                      <w:r>
+                        <w:rPr>
+                          <w:rFonts w:ascii="Consolas" w:hAnsi="Consolas"/>
+                        </w:rPr>
+                        <w:t>:</w:t>
                       </w:r>
                     </w:p>
                     <w:p>
@@ -2372,16 +2285,9 @@
                           <w:rFonts w:ascii="Consolas" w:hAnsi="Consolas"/>
                         </w:rPr>
                         <w:tab/>
-                      </w:r>
-                      <w:proofErr w:type="gramStart"/>
-                      <w:r>
-                        <w:rPr>
-                          <w:rFonts w:ascii="Consolas" w:hAnsi="Consolas"/>
-                        </w:rPr>
                         <w:t>T[</w:t>
                       </w:r>
                       <w:proofErr w:type="spellStart"/>
-                      <w:proofErr w:type="gramEnd"/>
                       <w:r>
                         <w:rPr>
                           <w:rFonts w:ascii="Consolas" w:hAnsi="Consolas"/>
@@ -2417,19 +2323,11 @@
                           <w:rFonts w:ascii="Consolas" w:hAnsi="Consolas"/>
                         </w:rPr>
                       </w:pPr>
-                      <w:proofErr w:type="gramStart"/>
-                      <w:r>
-                        <w:rPr>
-                          <w:rFonts w:ascii="Consolas" w:hAnsi="Consolas"/>
-                        </w:rPr>
-                        <w:t>T[</w:t>
-                      </w:r>
-                      <w:proofErr w:type="gramEnd"/>
-                      <w:r>
-                        <w:rPr>
-                          <w:rFonts w:ascii="Consolas" w:hAnsi="Consolas"/>
-                        </w:rPr>
-                        <w:t xml:space="preserve">n, </w:t>
+                      <w:r>
+                        <w:rPr>
+                          <w:rFonts w:ascii="Consolas" w:hAnsi="Consolas"/>
+                        </w:rPr>
+                        <w:t xml:space="preserve">T[n, </w:t>
                       </w:r>
                       <w:proofErr w:type="spellStart"/>
                       <w:r>
@@ -2491,7 +2389,7 @@
                       <w:pPr>
                         <w:ind w:firstLine="420"/>
                         <w:rPr>
-                          <w:rFonts w:ascii="Consolas" w:hAnsi="Consolas" w:hint="eastAsia"/>
+                          <w:rFonts w:ascii="Consolas" w:hAnsi="Consolas"/>
                         </w:rPr>
                       </w:pPr>
                       <w:r>
@@ -2602,17 +2500,9 @@
                           <w:rFonts w:ascii="Consolas" w:hAnsi="Consolas"/>
                         </w:rPr>
                         <w:tab/>
-                        <w:t>if (</w:t>
-                      </w:r>
-                      <w:proofErr w:type="gramStart"/>
-                      <w:r>
-                        <w:rPr>
-                          <w:rFonts w:ascii="Consolas" w:hAnsi="Consolas"/>
-                        </w:rPr>
-                        <w:t>A[</w:t>
+                        <w:t>if (A[</w:t>
                       </w:r>
                       <w:proofErr w:type="spellStart"/>
-                      <w:proofErr w:type="gramEnd"/>
                       <w:r>
                         <w:rPr>
                           <w:rFonts w:ascii="Consolas" w:hAnsi="Consolas"/>
@@ -2656,16 +2546,9 @@
                           <w:rFonts w:ascii="Consolas" w:hAnsi="Consolas"/>
                         </w:rPr>
                         <w:tab/>
-                      </w:r>
-                      <w:proofErr w:type="gramStart"/>
-                      <w:r>
-                        <w:rPr>
-                          <w:rFonts w:ascii="Consolas" w:hAnsi="Consolas"/>
-                        </w:rPr>
                         <w:t>T[</w:t>
                       </w:r>
                       <w:proofErr w:type="spellStart"/>
-                      <w:proofErr w:type="gramEnd"/>
                       <w:r>
                         <w:rPr>
                           <w:rFonts w:ascii="Consolas" w:hAnsi="Consolas"/>
@@ -2735,16 +2618,9 @@
                           <w:rFonts w:ascii="Consolas" w:hAnsi="Consolas"/>
                         </w:rPr>
                         <w:tab/>
-                      </w:r>
-                      <w:proofErr w:type="gramStart"/>
-                      <w:r>
-                        <w:rPr>
-                          <w:rFonts w:ascii="Consolas" w:hAnsi="Consolas"/>
-                        </w:rPr>
                         <w:t>T[</w:t>
                       </w:r>
                       <w:proofErr w:type="spellStart"/>
-                      <w:proofErr w:type="gramEnd"/>
                       <w:r>
                         <w:rPr>
                           <w:rFonts w:ascii="Consolas" w:hAnsi="Consolas"/>
@@ -2756,7 +2632,13 @@
                         <w:rPr>
                           <w:rFonts w:ascii="Consolas" w:hAnsi="Consolas"/>
                         </w:rPr>
-                        <w:t>, j] = 1 + max</w:t>
+                        <w:t>, j] = 1 + m</w:t>
+                      </w:r>
+                      <w:r>
+                        <w:rPr>
+                          <w:rFonts w:ascii="Consolas" w:hAnsi="Consolas"/>
+                        </w:rPr>
+                        <w:t>in</w:t>
                       </w:r>
                       <w:r>
                         <w:rPr>
@@ -2768,7 +2650,19 @@
                         <w:rPr>
                           <w:rFonts w:ascii="Consolas" w:hAnsi="Consolas"/>
                         </w:rPr>
-                        <w:t>T[i+1, j], [</w:t>
+                        <w:t xml:space="preserve">T[i+1, j], </w:t>
+                      </w:r>
+                      <w:r>
+                        <w:rPr>
+                          <w:rFonts w:ascii="Consolas" w:hAnsi="Consolas"/>
+                        </w:rPr>
+                        <w:t>T</w:t>
+                      </w:r>
+                      <w:r>
+                        <w:rPr>
+                          <w:rFonts w:ascii="Consolas" w:hAnsi="Consolas"/>
+                        </w:rPr>
+                        <w:t>[</w:t>
                       </w:r>
                       <w:proofErr w:type="spellStart"/>
                       <w:r>
@@ -2865,17 +2759,7 @@
           <w:kern w:val="0"/>
           <w:szCs w:val="21"/>
         </w:rPr>
-        <w:t>Since we build a n×n table and fill each element with constant time (take max value of the three “ancestors”), we could have</w:t>
-      </w:r>
-      <w:bookmarkStart w:id="0" w:name="_GoBack"/>
-      <w:bookmarkEnd w:id="0"/>
-      <w:r>
-        <w:rPr>
-          <w:rFonts w:ascii="Times New Roman" w:hAnsi="Times New Roman" w:cs="Times New Roman"/>
-          <w:kern w:val="0"/>
-          <w:szCs w:val="21"/>
-        </w:rPr>
-        <w:t xml:space="preserve"> a run time of O(n^2).</w:t>
+        <w:t>Since we build a n×n table and fill each element with constant time (take max value of the three “ancestors”), we could have a run time of O(n^2).</w:t>
       </w:r>
     </w:p>
     <w:sectPr>
@@ -2891,7 +2775,7 @@
 </file>
 
 <file path=word/endnotes.xml><?xml version="1.0" encoding="utf-8"?>
-<w:endnotes xmlns:wpc="http://schemas.microsoft.com/office/word/2010/wordprocessingCanvas" xmlns:cx="http://schemas.microsoft.com/office/drawing/2014/chartex" xmlns:cx1="http://schemas.microsoft.com/office/drawing/2015/9/8/chartex" xmlns:cx2="http://schemas.microsoft.com/office/drawing/2015/10/21/chartex" xmlns:cx3="http://schemas.microsoft.com/office/drawing/2016/5/9/chartex" xmlns:cx4="http://schemas.microsoft.com/office/drawing/2016/5/10/chartex" xmlns:cx5="http://schemas.microsoft.com/office/drawing/2016/5/11/chartex" xmlns:cx6="http://schemas.microsoft.com/office/drawing/2016/5/12/chartex" xmlns:cx7="http://schemas.microsoft.com/office/drawing/2016/5/13/chartex" xmlns:cx8="http://schemas.microsoft.com/office/drawing/2016/5/14/chartex" xmlns:mc="http://schemas.openxmlformats.org/markup-compatibility/2006" xmlns:aink="http://schemas.microsoft.com/office/drawing/2016/ink" xmlns:am3d="http://schemas.microsoft.com/office/drawing/2017/model3d" xmlns:o="urn:schemas-microsoft-com:office:office" xmlns:r="http://schemas.openxmlformats.org/officeDocument/2006/relationships" xmlns:m="http://schemas.openxmlformats.org/officeDocument/2006/math" xmlns:v="urn:schemas-microsoft-com:vml" xmlns:wp14="http://schemas.microsoft.com/office/word/2010/wordprocessingDrawing" xmlns:wp="http://schemas.openxmlformats.org/drawingml/2006/wordprocessingDrawing" xmlns:w10="urn:schemas-microsoft-com:office:word" xmlns:w="http://schemas.openxmlformats.org/wordprocessingml/2006/main" xmlns:w14="http://schemas.microsoft.com/office/word/2010/wordml" xmlns:w15="http://schemas.microsoft.com/office/word/2012/wordml" xmlns:w16cid="http://schemas.microsoft.com/office/word/2016/wordml/cid" xmlns:w16se="http://schemas.microsoft.com/office/word/2015/wordml/symex" xmlns:wpg="http://schemas.microsoft.com/office/word/2010/wordprocessingGroup" xmlns:wpi="http://schemas.microsoft.com/office/word/2010/wordprocessingInk" xmlns:wne="http://schemas.microsoft.com/office/word/2006/wordml" xmlns:wps="http://schemas.microsoft.com/office/word/2010/wordprocessingShape" mc:Ignorable="w14 w15 w16se w16cid wp14">
+<w:endnotes xmlns:wpc="http://schemas.microsoft.com/office/word/2010/wordprocessingCanvas" xmlns:cx="http://schemas.microsoft.com/office/drawing/2014/chartex" xmlns:cx1="http://schemas.microsoft.com/office/drawing/2015/9/8/chartex" xmlns:cx2="http://schemas.microsoft.com/office/drawing/2015/10/21/chartex" xmlns:cx3="http://schemas.microsoft.com/office/drawing/2016/5/9/chartex" xmlns:cx4="http://schemas.microsoft.com/office/drawing/2016/5/10/chartex" xmlns:cx5="http://schemas.microsoft.com/office/drawing/2016/5/11/chartex" xmlns:cx6="http://schemas.microsoft.com/office/drawing/2016/5/12/chartex" xmlns:cx7="http://schemas.microsoft.com/office/drawing/2016/5/13/chartex" xmlns:cx8="http://schemas.microsoft.com/office/drawing/2016/5/14/chartex" xmlns:mc="http://schemas.openxmlformats.org/markup-compatibility/2006" xmlns:aink="http://schemas.microsoft.com/office/drawing/2016/ink" xmlns:am3d="http://schemas.microsoft.com/office/drawing/2017/model3d" xmlns:o="urn:schemas-microsoft-com:office:office" xmlns:oel="http://schemas.microsoft.com/office/2019/extlst" xmlns:r="http://schemas.openxmlformats.org/officeDocument/2006/relationships" xmlns:m="http://schemas.openxmlformats.org/officeDocument/2006/math" xmlns:v="urn:schemas-microsoft-com:vml" xmlns:wp14="http://schemas.microsoft.com/office/word/2010/wordprocessingDrawing" xmlns:wp="http://schemas.openxmlformats.org/drawingml/2006/wordprocessingDrawing" xmlns:w10="urn:schemas-microsoft-com:office:word" xmlns:w="http://schemas.openxmlformats.org/wordprocessingml/2006/main" xmlns:w14="http://schemas.microsoft.com/office/word/2010/wordml" xmlns:w15="http://schemas.microsoft.com/office/word/2012/wordml" xmlns:w16cex="http://schemas.microsoft.com/office/word/2018/wordml/cex" xmlns:w16cid="http://schemas.microsoft.com/office/word/2016/wordml/cid" xmlns:w16="http://schemas.microsoft.com/office/word/2018/wordml" xmlns:w16sdtdh="http://schemas.microsoft.com/office/word/2020/wordml/sdtdatahash" xmlns:w16se="http://schemas.microsoft.com/office/word/2015/wordml/symex" xmlns:wpg="http://schemas.microsoft.com/office/word/2010/wordprocessingGroup" xmlns:wpi="http://schemas.microsoft.com/office/word/2010/wordprocessingInk" xmlns:wne="http://schemas.microsoft.com/office/word/2006/wordml" xmlns:wps="http://schemas.microsoft.com/office/word/2010/wordprocessingShape" mc:Ignorable="w14 w15 w16se w16cid w16 w16cex w16sdtdh wp14">
   <w:endnote w:type="separator" w:id="-1">
     <w:p>
       <w:r>
@@ -2910,7 +2794,7 @@
 </file>
 
 <file path=word/footnotes.xml><?xml version="1.0" encoding="utf-8"?>
-<w:footnotes xmlns:wpc="http://schemas.microsoft.com/office/word/2010/wordprocessingCanvas" xmlns:cx="http://schemas.microsoft.com/office/drawing/2014/chartex" xmlns:cx1="http://schemas.microsoft.com/office/drawing/2015/9/8/chartex" xmlns:cx2="http://schemas.microsoft.com/office/drawing/2015/10/21/chartex" xmlns:cx3="http://schemas.microsoft.com/office/drawing/2016/5/9/chartex" xmlns:cx4="http://schemas.microsoft.com/office/drawing/2016/5/10/chartex" xmlns:cx5="http://schemas.microsoft.com/office/drawing/2016/5/11/chartex" xmlns:cx6="http://schemas.microsoft.com/office/drawing/2016/5/12/chartex" xmlns:cx7="http://schemas.microsoft.com/office/drawing/2016/5/13/chartex" xmlns:cx8="http://schemas.microsoft.com/office/drawing/2016/5/14/chartex" xmlns:mc="http://schemas.openxmlformats.org/markup-compatibility/2006" xmlns:aink="http://schemas.microsoft.com/office/drawing/2016/ink" xmlns:am3d="http://schemas.microsoft.com/office/drawing/2017/model3d" xmlns:o="urn:schemas-microsoft-com:office:office" xmlns:r="http://schemas.openxmlformats.org/officeDocument/2006/relationships" xmlns:m="http://schemas.openxmlformats.org/officeDocument/2006/math" xmlns:v="urn:schemas-microsoft-com:vml" xmlns:wp14="http://schemas.microsoft.com/office/word/2010/wordprocessingDrawing" xmlns:wp="http://schemas.openxmlformats.org/drawingml/2006/wordprocessingDrawing" xmlns:w10="urn:schemas-microsoft-com:office:word" xmlns:w="http://schemas.openxmlformats.org/wordprocessingml/2006/main" xmlns:w14="http://schemas.microsoft.com/office/word/2010/wordml" xmlns:w15="http://schemas.microsoft.com/office/word/2012/wordml" xmlns:w16cid="http://schemas.microsoft.com/office/word/2016/wordml/cid" xmlns:w16se="http://schemas.microsoft.com/office/word/2015/wordml/symex" xmlns:wpg="http://schemas.microsoft.com/office/word/2010/wordprocessingGroup" xmlns:wpi="http://schemas.microsoft.com/office/word/2010/wordprocessingInk" xmlns:wne="http://schemas.microsoft.com/office/word/2006/wordml" xmlns:wps="http://schemas.microsoft.com/office/word/2010/wordprocessingShape" mc:Ignorable="w14 w15 w16se w16cid wp14">
+<w:footnotes xmlns:wpc="http://schemas.microsoft.com/office/word/2010/wordprocessingCanvas" xmlns:cx="http://schemas.microsoft.com/office/drawing/2014/chartex" xmlns:cx1="http://schemas.microsoft.com/office/drawing/2015/9/8/chartex" xmlns:cx2="http://schemas.microsoft.com/office/drawing/2015/10/21/chartex" xmlns:cx3="http://schemas.microsoft.com/office/drawing/2016/5/9/chartex" xmlns:cx4="http://schemas.microsoft.com/office/drawing/2016/5/10/chartex" xmlns:cx5="http://schemas.microsoft.com/office/drawing/2016/5/11/chartex" xmlns:cx6="http://schemas.microsoft.com/office/drawing/2016/5/12/chartex" xmlns:cx7="http://schemas.microsoft.com/office/drawing/2016/5/13/chartex" xmlns:cx8="http://schemas.microsoft.com/office/drawing/2016/5/14/chartex" xmlns:mc="http://schemas.openxmlformats.org/markup-compatibility/2006" xmlns:aink="http://schemas.microsoft.com/office/drawing/2016/ink" xmlns:am3d="http://schemas.microsoft.com/office/drawing/2017/model3d" xmlns:o="urn:schemas-microsoft-com:office:office" xmlns:oel="http://schemas.microsoft.com/office/2019/extlst" xmlns:r="http://schemas.openxmlformats.org/officeDocument/2006/relationships" xmlns:m="http://schemas.openxmlformats.org/officeDocument/2006/math" xmlns:v="urn:schemas-microsoft-com:vml" xmlns:wp14="http://schemas.microsoft.com/office/word/2010/wordprocessingDrawing" xmlns:wp="http://schemas.openxmlformats.org/drawingml/2006/wordprocessingDrawing" xmlns:w10="urn:schemas-microsoft-com:office:word" xmlns:w="http://schemas.openxmlformats.org/wordprocessingml/2006/main" xmlns:w14="http://schemas.microsoft.com/office/word/2010/wordml" xmlns:w15="http://schemas.microsoft.com/office/word/2012/wordml" xmlns:w16cex="http://schemas.microsoft.com/office/word/2018/wordml/cex" xmlns:w16cid="http://schemas.microsoft.com/office/word/2016/wordml/cid" xmlns:w16="http://schemas.microsoft.com/office/word/2018/wordml" xmlns:w16sdtdh="http://schemas.microsoft.com/office/word/2020/wordml/sdtdatahash" xmlns:w16se="http://schemas.microsoft.com/office/word/2015/wordml/symex" xmlns:wpg="http://schemas.microsoft.com/office/word/2010/wordprocessingGroup" xmlns:wpi="http://schemas.microsoft.com/office/word/2010/wordprocessingInk" xmlns:wne="http://schemas.microsoft.com/office/word/2006/wordml" xmlns:wps="http://schemas.microsoft.com/office/word/2010/wordprocessingShape" mc:Ignorable="w14 w15 w16se w16cid w16 w16cex w16sdtdh wp14">
   <w:footnote w:type="separator" w:id="-1">
     <w:p>
       <w:r>
@@ -2929,7 +2813,7 @@
 </file>
 
 <file path=word/header1.xml><?xml version="1.0" encoding="utf-8"?>
-<w:hdr xmlns:wpc="http://schemas.microsoft.com/office/word/2010/wordprocessingCanvas" xmlns:cx="http://schemas.microsoft.com/office/drawing/2014/chartex" xmlns:cx1="http://schemas.microsoft.com/office/drawing/2015/9/8/chartex" xmlns:cx2="http://schemas.microsoft.com/office/drawing/2015/10/21/chartex" xmlns:cx3="http://schemas.microsoft.com/office/drawing/2016/5/9/chartex" xmlns:cx4="http://schemas.microsoft.com/office/drawing/2016/5/10/chartex" xmlns:cx5="http://schemas.microsoft.com/office/drawing/2016/5/11/chartex" xmlns:cx6="http://schemas.microsoft.com/office/drawing/2016/5/12/chartex" xmlns:cx7="http://schemas.microsoft.com/office/drawing/2016/5/13/chartex" xmlns:cx8="http://schemas.microsoft.com/office/drawing/2016/5/14/chartex" xmlns:mc="http://schemas.openxmlformats.org/markup-compatibility/2006" xmlns:aink="http://schemas.microsoft.com/office/drawing/2016/ink" xmlns:am3d="http://schemas.microsoft.com/office/drawing/2017/model3d" xmlns:o="urn:schemas-microsoft-com:office:office" xmlns:r="http://schemas.openxmlformats.org/officeDocument/2006/relationships" xmlns:m="http://schemas.openxmlformats.org/officeDocument/2006/math" xmlns:v="urn:schemas-microsoft-com:vml" xmlns:wp14="http://schemas.microsoft.com/office/word/2010/wordprocessingDrawing" xmlns:wp="http://schemas.openxmlformats.org/drawingml/2006/wordprocessingDrawing" xmlns:w10="urn:schemas-microsoft-com:office:word" xmlns:w="http://schemas.openxmlformats.org/wordprocessingml/2006/main" xmlns:w14="http://schemas.microsoft.com/office/word/2010/wordml" xmlns:w15="http://schemas.microsoft.com/office/word/2012/wordml" xmlns:w16cid="http://schemas.microsoft.com/office/word/2016/wordml/cid" xmlns:w16se="http://schemas.microsoft.com/office/word/2015/wordml/symex" xmlns:wpg="http://schemas.microsoft.com/office/word/2010/wordprocessingGroup" xmlns:wpi="http://schemas.microsoft.com/office/word/2010/wordprocessingInk" xmlns:wne="http://schemas.microsoft.com/office/word/2006/wordml" xmlns:wps="http://schemas.microsoft.com/office/word/2010/wordprocessingShape" mc:Ignorable="w14 w15 w16se w16cid wp14">
+<w:hdr xmlns:wpc="http://schemas.microsoft.com/office/word/2010/wordprocessingCanvas" xmlns:cx="http://schemas.microsoft.com/office/drawing/2014/chartex" xmlns:cx1="http://schemas.microsoft.com/office/drawing/2015/9/8/chartex" xmlns:cx2="http://schemas.microsoft.com/office/drawing/2015/10/21/chartex" xmlns:cx3="http://schemas.microsoft.com/office/drawing/2016/5/9/chartex" xmlns:cx4="http://schemas.microsoft.com/office/drawing/2016/5/10/chartex" xmlns:cx5="http://schemas.microsoft.com/office/drawing/2016/5/11/chartex" xmlns:cx6="http://schemas.microsoft.com/office/drawing/2016/5/12/chartex" xmlns:cx7="http://schemas.microsoft.com/office/drawing/2016/5/13/chartex" xmlns:cx8="http://schemas.microsoft.com/office/drawing/2016/5/14/chartex" xmlns:mc="http://schemas.openxmlformats.org/markup-compatibility/2006" xmlns:aink="http://schemas.microsoft.com/office/drawing/2016/ink" xmlns:am3d="http://schemas.microsoft.com/office/drawing/2017/model3d" xmlns:o="urn:schemas-microsoft-com:office:office" xmlns:oel="http://schemas.microsoft.com/office/2019/extlst" xmlns:r="http://schemas.openxmlformats.org/officeDocument/2006/relationships" xmlns:m="http://schemas.openxmlformats.org/officeDocument/2006/math" xmlns:v="urn:schemas-microsoft-com:vml" xmlns:wp14="http://schemas.microsoft.com/office/word/2010/wordprocessingDrawing" xmlns:wp="http://schemas.openxmlformats.org/drawingml/2006/wordprocessingDrawing" xmlns:w10="urn:schemas-microsoft-com:office:word" xmlns:w="http://schemas.openxmlformats.org/wordprocessingml/2006/main" xmlns:w14="http://schemas.microsoft.com/office/word/2010/wordml" xmlns:w15="http://schemas.microsoft.com/office/word/2012/wordml" xmlns:w16cex="http://schemas.microsoft.com/office/word/2018/wordml/cex" xmlns:w16cid="http://schemas.microsoft.com/office/word/2016/wordml/cid" xmlns:w16="http://schemas.microsoft.com/office/word/2018/wordml" xmlns:w16sdtdh="http://schemas.microsoft.com/office/word/2020/wordml/sdtdatahash" xmlns:w16se="http://schemas.microsoft.com/office/word/2015/wordml/symex" xmlns:wpg="http://schemas.microsoft.com/office/word/2010/wordprocessingGroup" xmlns:wpi="http://schemas.microsoft.com/office/word/2010/wordprocessingInk" xmlns:wne="http://schemas.microsoft.com/office/word/2006/wordml" xmlns:wps="http://schemas.microsoft.com/office/word/2010/wordprocessingShape" mc:Ignorable="w14 w15 w16se w16cid w16 w16cex w16sdtdh wp14">
   <w:p>
     <w:pPr>
       <w:pStyle w:val="a3"/>
@@ -3057,7 +2941,7 @@
 </file>
 
 <file path=word/numbering.xml><?xml version="1.0" encoding="utf-8"?>
-<w:numbering xmlns:wpc="http://schemas.microsoft.com/office/word/2010/wordprocessingCanvas" xmlns:cx="http://schemas.microsoft.com/office/drawing/2014/chartex" xmlns:cx1="http://schemas.microsoft.com/office/drawing/2015/9/8/chartex" xmlns:cx2="http://schemas.microsoft.com/office/drawing/2015/10/21/chartex" xmlns:cx3="http://schemas.microsoft.com/office/drawing/2016/5/9/chartex" xmlns:cx4="http://schemas.microsoft.com/office/drawing/2016/5/10/chartex" xmlns:cx5="http://schemas.microsoft.com/office/drawing/2016/5/11/chartex" xmlns:cx6="http://schemas.microsoft.com/office/drawing/2016/5/12/chartex" xmlns:cx7="http://schemas.microsoft.com/office/drawing/2016/5/13/chartex" xmlns:cx8="http://schemas.microsoft.com/office/drawing/2016/5/14/chartex" xmlns:mc="http://schemas.openxmlformats.org/markup-compatibility/2006" xmlns:aink="http://schemas.microsoft.com/office/drawing/2016/ink" xmlns:am3d="http://schemas.microsoft.com/office/drawing/2017/model3d" xmlns:o="urn:schemas-microsoft-com:office:office" xmlns:r="http://schemas.openxmlformats.org/officeDocument/2006/relationships" xmlns:m="http://schemas.openxmlformats.org/officeDocument/2006/math" xmlns:v="urn:schemas-microsoft-com:vml" xmlns:wp14="http://schemas.microsoft.com/office/word/2010/wordprocessingDrawing" xmlns:wp="http://schemas.openxmlformats.org/drawingml/2006/wordprocessingDrawing" xmlns:w10="urn:schemas-microsoft-com:office:word" xmlns:w="http://schemas.openxmlformats.org/wordprocessingml/2006/main" xmlns:w14="http://schemas.microsoft.com/office/word/2010/wordml" xmlns:w15="http://schemas.microsoft.com/office/word/2012/wordml" xmlns:w16cid="http://schemas.microsoft.com/office/word/2016/wordml/cid" xmlns:w16se="http://schemas.microsoft.com/office/word/2015/wordml/symex" xmlns:wpg="http://schemas.microsoft.com/office/word/2010/wordprocessingGroup" xmlns:wpi="http://schemas.microsoft.com/office/word/2010/wordprocessingInk" xmlns:wne="http://schemas.microsoft.com/office/word/2006/wordml" xmlns:wps="http://schemas.microsoft.com/office/word/2010/wordprocessingShape" mc:Ignorable="w14 w15 w16se w16cid wp14">
+<w:numbering xmlns:wpc="http://schemas.microsoft.com/office/word/2010/wordprocessingCanvas" xmlns:cx="http://schemas.microsoft.com/office/drawing/2014/chartex" xmlns:cx1="http://schemas.microsoft.com/office/drawing/2015/9/8/chartex" xmlns:cx2="http://schemas.microsoft.com/office/drawing/2015/10/21/chartex" xmlns:cx3="http://schemas.microsoft.com/office/drawing/2016/5/9/chartex" xmlns:cx4="http://schemas.microsoft.com/office/drawing/2016/5/10/chartex" xmlns:cx5="http://schemas.microsoft.com/office/drawing/2016/5/11/chartex" xmlns:cx6="http://schemas.microsoft.com/office/drawing/2016/5/12/chartex" xmlns:cx7="http://schemas.microsoft.com/office/drawing/2016/5/13/chartex" xmlns:cx8="http://schemas.microsoft.com/office/drawing/2016/5/14/chartex" xmlns:mc="http://schemas.openxmlformats.org/markup-compatibility/2006" xmlns:aink="http://schemas.microsoft.com/office/drawing/2016/ink" xmlns:am3d="http://schemas.microsoft.com/office/drawing/2017/model3d" xmlns:o="urn:schemas-microsoft-com:office:office" xmlns:oel="http://schemas.microsoft.com/office/2019/extlst" xmlns:r="http://schemas.openxmlformats.org/officeDocument/2006/relationships" xmlns:m="http://schemas.openxmlformats.org/officeDocument/2006/math" xmlns:v="urn:schemas-microsoft-com:vml" xmlns:wp14="http://schemas.microsoft.com/office/word/2010/wordprocessingDrawing" xmlns:wp="http://schemas.openxmlformats.org/drawingml/2006/wordprocessingDrawing" xmlns:w10="urn:schemas-microsoft-com:office:word" xmlns:w="http://schemas.openxmlformats.org/wordprocessingml/2006/main" xmlns:w14="http://schemas.microsoft.com/office/word/2010/wordml" xmlns:w15="http://schemas.microsoft.com/office/word/2012/wordml" xmlns:w16cex="http://schemas.microsoft.com/office/word/2018/wordml/cex" xmlns:w16cid="http://schemas.microsoft.com/office/word/2016/wordml/cid" xmlns:w16="http://schemas.microsoft.com/office/word/2018/wordml" xmlns:w16sdtdh="http://schemas.microsoft.com/office/word/2020/wordml/sdtdatahash" xmlns:w16se="http://schemas.microsoft.com/office/word/2015/wordml/symex" xmlns:wpg="http://schemas.microsoft.com/office/word/2010/wordprocessingGroup" xmlns:wpi="http://schemas.microsoft.com/office/word/2010/wordprocessingInk" xmlns:wne="http://schemas.microsoft.com/office/word/2006/wordml" xmlns:wps="http://schemas.microsoft.com/office/word/2010/wordprocessingShape" mc:Ignorable="w14 w15 w16se w16cid w16 w16cex w16sdtdh wp14">
   <w:abstractNum w:abstractNumId="0" w15:restartNumberingAfterBreak="0">
     <w:nsid w:val="0A0E6D41"/>
     <w:multiLevelType w:val="hybridMultilevel"/>
@@ -4643,62 +4527,62 @@
       </w:pPr>
     </w:lvl>
   </w:abstractNum>
-  <w:num w:numId="1">
+  <w:num w:numId="1" w16cid:durableId="1104152803">
     <w:abstractNumId w:val="15"/>
   </w:num>
-  <w:num w:numId="2">
+  <w:num w:numId="2" w16cid:durableId="686978204">
     <w:abstractNumId w:val="5"/>
   </w:num>
-  <w:num w:numId="3">
+  <w:num w:numId="3" w16cid:durableId="80295540">
     <w:abstractNumId w:val="3"/>
   </w:num>
-  <w:num w:numId="4">
+  <w:num w:numId="4" w16cid:durableId="998312231">
     <w:abstractNumId w:val="9"/>
   </w:num>
-  <w:num w:numId="5">
+  <w:num w:numId="5" w16cid:durableId="1569609347">
     <w:abstractNumId w:val="0"/>
   </w:num>
-  <w:num w:numId="6">
+  <w:num w:numId="6" w16cid:durableId="123425657">
     <w:abstractNumId w:val="10"/>
   </w:num>
-  <w:num w:numId="7">
+  <w:num w:numId="7" w16cid:durableId="1641840284">
     <w:abstractNumId w:val="2"/>
   </w:num>
-  <w:num w:numId="8">
+  <w:num w:numId="8" w16cid:durableId="1363357317">
     <w:abstractNumId w:val="13"/>
   </w:num>
-  <w:num w:numId="9">
+  <w:num w:numId="9" w16cid:durableId="531963611">
     <w:abstractNumId w:val="12"/>
   </w:num>
-  <w:num w:numId="10">
+  <w:num w:numId="10" w16cid:durableId="1392730924">
     <w:abstractNumId w:val="7"/>
   </w:num>
-  <w:num w:numId="11">
+  <w:num w:numId="11" w16cid:durableId="91556902">
     <w:abstractNumId w:val="16"/>
   </w:num>
-  <w:num w:numId="12">
+  <w:num w:numId="12" w16cid:durableId="1012924814">
     <w:abstractNumId w:val="11"/>
   </w:num>
-  <w:num w:numId="13">
+  <w:num w:numId="13" w16cid:durableId="1521747605">
     <w:abstractNumId w:val="8"/>
   </w:num>
-  <w:num w:numId="14">
+  <w:num w:numId="14" w16cid:durableId="1258824600">
     <w:abstractNumId w:val="1"/>
   </w:num>
-  <w:num w:numId="15">
+  <w:num w:numId="15" w16cid:durableId="1992324353">
     <w:abstractNumId w:val="4"/>
   </w:num>
-  <w:num w:numId="16">
+  <w:num w:numId="16" w16cid:durableId="187376876">
     <w:abstractNumId w:val="6"/>
   </w:num>
-  <w:num w:numId="17">
+  <w:num w:numId="17" w16cid:durableId="915747816">
     <w:abstractNumId w:val="14"/>
   </w:num>
 </w:numbering>
 </file>
 
 <file path=word/styles.xml><?xml version="1.0" encoding="utf-8"?>
-<w:styles xmlns:mc="http://schemas.openxmlformats.org/markup-compatibility/2006" xmlns:r="http://schemas.openxmlformats.org/officeDocument/2006/relationships" xmlns:w="http://schemas.openxmlformats.org/wordprocessingml/2006/main" xmlns:w14="http://schemas.microsoft.com/office/word/2010/wordml" xmlns:w15="http://schemas.microsoft.com/office/word/2012/wordml" xmlns:w16cid="http://schemas.microsoft.com/office/word/2016/wordml/cid" xmlns:w16se="http://schemas.microsoft.com/office/word/2015/wordml/symex" mc:Ignorable="w14 w15 w16se w16cid">
+<w:styles xmlns:mc="http://schemas.openxmlformats.org/markup-compatibility/2006" xmlns:r="http://schemas.openxmlformats.org/officeDocument/2006/relationships" xmlns:w="http://schemas.openxmlformats.org/wordprocessingml/2006/main" xmlns:w14="http://schemas.microsoft.com/office/word/2010/wordml" xmlns:w15="http://schemas.microsoft.com/office/word/2012/wordml" xmlns:w16cex="http://schemas.microsoft.com/office/word/2018/wordml/cex" xmlns:w16cid="http://schemas.microsoft.com/office/word/2016/wordml/cid" xmlns:w16="http://schemas.microsoft.com/office/word/2018/wordml" xmlns:w16sdtdh="http://schemas.microsoft.com/office/word/2020/wordml/sdtdatahash" xmlns:w16se="http://schemas.microsoft.com/office/word/2015/wordml/symex" mc:Ignorable="w14 w15 w16se w16cid w16 w16cex w16sdtdh">
   <w:docDefaults>
     <w:rPrDefault>
       <w:rPr>
@@ -4711,7 +4595,7 @@
     </w:rPrDefault>
     <w:pPrDefault/>
   </w:docDefaults>
-  <w:latentStyles w:defLockedState="0" w:defUIPriority="99" w:defSemiHidden="0" w:defUnhideWhenUsed="0" w:defQFormat="0" w:count="375">
+  <w:latentStyles w:defLockedState="0" w:defUIPriority="99" w:defSemiHidden="0" w:defUnhideWhenUsed="0" w:defQFormat="0" w:count="376">
     <w:lsdException w:name="Normal" w:uiPriority="0" w:qFormat="1"/>
     <w:lsdException w:name="heading 1" w:uiPriority="9" w:qFormat="1"/>
     <w:lsdException w:name="heading 2" w:semiHidden="1" w:uiPriority="9" w:unhideWhenUsed="1" w:qFormat="1"/>
@@ -4817,7 +4701,6 @@
     <w:lsdException w:name="HTML Sample" w:semiHidden="1" w:unhideWhenUsed="1"/>
     <w:lsdException w:name="HTML Typewriter" w:semiHidden="1" w:unhideWhenUsed="1"/>
     <w:lsdException w:name="HTML Variable" w:semiHidden="1" w:unhideWhenUsed="1"/>
-    <w:lsdException w:name="Normal Table" w:semiHidden="1" w:unhideWhenUsed="1"/>
     <w:lsdException w:name="annotation subject" w:semiHidden="1" w:unhideWhenUsed="1"/>
     <w:lsdException w:name="No List" w:semiHidden="1" w:unhideWhenUsed="1"/>
     <w:lsdException w:name="Outline List 1" w:semiHidden="1" w:unhideWhenUsed="1"/>
@@ -4864,10 +4747,8 @@
     <w:lsdException w:name="Table Subtle 2" w:semiHidden="1" w:unhideWhenUsed="1"/>
     <w:lsdException w:name="Table Web 1" w:semiHidden="1" w:unhideWhenUsed="1"/>
     <w:lsdException w:name="Table Web 2" w:semiHidden="1" w:unhideWhenUsed="1"/>
-    <w:lsdException w:name="Table Web 3" w:semiHidden="1" w:unhideWhenUsed="1"/>
     <w:lsdException w:name="Balloon Text" w:semiHidden="1" w:unhideWhenUsed="1"/>
     <w:lsdException w:name="Table Grid" w:uiPriority="39"/>
-    <w:lsdException w:name="Table Theme" w:semiHidden="1" w:unhideWhenUsed="1"/>
     <w:lsdException w:name="Placeholder Text" w:semiHidden="1"/>
     <w:lsdException w:name="No Spacing" w:uiPriority="1" w:qFormat="1"/>
     <w:lsdException w:name="Light Shading" w:uiPriority="60"/>
@@ -5087,6 +4968,7 @@
     <w:lsdException w:name="Smart Hyperlink" w:semiHidden="1" w:unhideWhenUsed="1"/>
     <w:lsdException w:name="Hashtag" w:semiHidden="1" w:unhideWhenUsed="1"/>
     <w:lsdException w:name="Unresolved Mention" w:semiHidden="1" w:unhideWhenUsed="1"/>
+    <w:lsdException w:name="Smart Link" w:semiHidden="1" w:unhideWhenUsed="1"/>
   </w:latentStyles>
   <w:style w:type="paragraph" w:default="1" w:styleId="a">
     <w:name w:val="Normal"/>

</xml_diff>